<commit_message>
Bank solution and PressHouse docx update
</commit_message>
<xml_diff>
--- a/Exam-2020-04-08/02.PressHouse.docx
+++ b/Exam-2020-04-08/02.PressHouse.docx
@@ -1607,6 +1607,24 @@
     <w:p>
       <w:pPr>
         <w:rPr>
+          <w:rFonts w:ascii="Consolas" w:hAnsi="Consolas"/>
+          <w:b/>
+          <w:noProof/>
+        </w:rPr>
+      </w:pPr>
+    </w:p>
+    <w:p>
+      <w:pPr>
+        <w:rPr>
+          <w:rFonts w:ascii="Consolas" w:hAnsi="Consolas"/>
+          <w:b/>
+          <w:noProof/>
+        </w:rPr>
+      </w:pPr>
+    </w:p>
+    <w:p>
+      <w:pPr>
+        <w:rPr>
           <w:rFonts w:cstheme="minorHAnsi"/>
           <w:noProof/>
         </w:rPr>
@@ -1647,7 +1665,6 @@
           <w:b/>
           <w:noProof/>
         </w:rPr>
-        <w:lastRenderedPageBreak/>
         <w:t>"</w:t>
       </w:r>
       <w:r>
@@ -3136,6 +3153,46 @@
         </w:rPr>
         <w:t>.</w:t>
       </w:r>
+    </w:p>
+    <w:p>
+      <w:pPr>
+        <w:rPr>
+          <w:b/>
+          <w:bCs/>
+        </w:rPr>
+      </w:pPr>
+    </w:p>
+    <w:p>
+      <w:pPr>
+        <w:rPr>
+          <w:b/>
+          <w:bCs/>
+        </w:rPr>
+      </w:pPr>
+    </w:p>
+    <w:p>
+      <w:pPr>
+        <w:rPr>
+          <w:b/>
+          <w:bCs/>
+        </w:rPr>
+      </w:pPr>
+    </w:p>
+    <w:p>
+      <w:pPr>
+        <w:rPr>
+          <w:b/>
+          <w:bCs/>
+        </w:rPr>
+      </w:pPr>
+    </w:p>
+    <w:p>
+      <w:pPr>
+        <w:rPr>
+          <w:b/>
+          <w:bCs/>
+        </w:rPr>
+      </w:pPr>
     </w:p>
     <w:p>
       <w:pPr>
@@ -5734,3603 +5791,13 @@
     </w:tbl>
     <w:p>
       <w:pPr>
-        <w:rPr>
-          <w:b/>
-          <w:bCs/>
-          <w:lang w:val="bg-BG"/>
-        </w:rPr>
-      </w:pPr>
-    </w:p>
-    <w:p>
-      <w:pPr>
-        <w:pStyle w:val="1"/>
-        <w:rPr>
-          <w:szCs w:val="40"/>
-          <w:lang w:val="bg-BG"/>
-        </w:rPr>
-      </w:pPr>
-      <w:r>
-        <w:rPr>
-          <w:szCs w:val="40"/>
-        </w:rPr>
-        <w:t>Problem 3. Bank</w:t>
-      </w:r>
-    </w:p>
-    <w:p>
-      <w:pPr>
-        <w:pStyle w:val="BodyA"/>
-        <w:pBdr>
-          <w:top w:val="single" w:sz="4" w:space="0" w:color="000000"/>
-          <w:left w:val="single" w:sz="4" w:space="0" w:color="000000"/>
-          <w:bottom w:val="single" w:sz="4" w:space="0" w:color="000000"/>
-          <w:right w:val="single" w:sz="4" w:space="0" w:color="000000"/>
-        </w:pBdr>
-        <w:shd w:val="clear" w:color="auto" w:fill="FFFFFF"/>
-        <w:tabs>
-          <w:tab w:val="left" w:pos="916"/>
-          <w:tab w:val="left" w:pos="1832"/>
-          <w:tab w:val="left" w:pos="2748"/>
-          <w:tab w:val="left" w:pos="3664"/>
-          <w:tab w:val="left" w:pos="4580"/>
-          <w:tab w:val="left" w:pos="5496"/>
-          <w:tab w:val="left" w:pos="6412"/>
-          <w:tab w:val="left" w:pos="7328"/>
-          <w:tab w:val="left" w:pos="8244"/>
-          <w:tab w:val="left" w:pos="8906"/>
-        </w:tabs>
-        <w:jc w:val="left"/>
-        <w:rPr>
-          <w:lang w:val="bg-BG"/>
-        </w:rPr>
-      </w:pPr>
-      <w:r>
-        <w:rPr>
-          <w:rStyle w:val="None"/>
-          <w:noProof/>
-          <w:color w:val="000080"/>
-          <w:u w:color="000080"/>
-          <w:lang w:val="en-US"/>
-        </w:rPr>
-        <w:t xml:space="preserve">class </w:t>
-      </w:r>
-      <w:r>
-        <w:rPr>
-          <w:rStyle w:val="NoneAA"/>
-          <w:noProof/>
-        </w:rPr>
-        <w:t>Bank</w:t>
-      </w:r>
-      <w:r>
-        <w:rPr>
-          <w:rStyle w:val="None"/>
-          <w:noProof/>
-          <w:lang w:val="en-US"/>
-        </w:rPr>
-        <w:t xml:space="preserve"> {</w:t>
-      </w:r>
-      <w:r>
-        <w:rPr>
-          <w:rStyle w:val="None"/>
-          <w:lang w:val="bg-BG"/>
-        </w:rPr>
-        <w:br/>
-        <w:t xml:space="preserve">    </w:t>
-      </w:r>
-      <w:r>
-        <w:rPr>
-          <w:rStyle w:val="None"/>
+        <w:jc w:val="center"/>
+        <w:rPr>
           <w:i/>
           <w:iCs/>
           <w:noProof/>
-          <w:color w:val="808080"/>
-          <w:u w:color="808080"/>
-          <w:lang w:val="en-US"/>
-        </w:rPr>
-        <w:t xml:space="preserve">// </w:t>
-      </w:r>
-      <w:r>
-        <w:rPr>
-          <w:rStyle w:val="None"/>
-          <w:i/>
-          <w:iCs/>
-          <w:noProof/>
-          <w:color w:val="0073BF"/>
-          <w:u w:color="0073BF"/>
-          <w:lang w:val="en-US"/>
-        </w:rPr>
-        <w:t>TODO: implement this class...</w:t>
-      </w:r>
-      <w:r>
-        <w:rPr>
-          <w:rStyle w:val="None"/>
-          <w:lang w:val="bg-BG"/>
-        </w:rPr>
-        <w:br/>
-      </w:r>
-      <w:r>
-        <w:rPr>
-          <w:rStyle w:val="None"/>
-          <w:noProof/>
-          <w:lang w:val="en-US"/>
-        </w:rPr>
-        <w:t>}</w:t>
-      </w:r>
-    </w:p>
-    <w:p>
-      <w:pPr>
-        <w:pStyle w:val="Heading31"/>
-        <w:rPr>
-          <w:lang w:val="bg-BG"/>
-        </w:rPr>
-      </w:pPr>
-      <w:r>
-        <w:rPr>
-          <w:rStyle w:val="NoneB"/>
-        </w:rPr>
-        <w:t>Your Task</w:t>
-      </w:r>
-    </w:p>
-    <w:p>
-      <w:pPr>
-        <w:pStyle w:val="BodyA"/>
-        <w:jc w:val="left"/>
-        <w:rPr>
-          <w:rStyle w:val="None"/>
-          <w:rFonts w:ascii="Calibri" w:eastAsia="Arial Unicode MS" w:hAnsi="Calibri" w:cs="Arial Unicode MS"/>
-          <w:b w:val="0"/>
-          <w:bCs w:val="0"/>
-          <w:color w:val="000000"/>
-          <w:kern w:val="2"/>
-          <w:u w:color="000000"/>
-          <w:lang w:val="bg-BG"/>
-        </w:rPr>
-      </w:pPr>
-      <w:r>
-        <w:rPr>
-          <w:rStyle w:val="None"/>
-          <w:rFonts w:ascii="Calibri" w:eastAsia="Arial Unicode MS" w:hAnsi="Calibri" w:cs="Arial Unicode MS"/>
-          <w:b w:val="0"/>
-          <w:bCs w:val="0"/>
-          <w:color w:val="000000"/>
-          <w:kern w:val="2"/>
-          <w:u w:color="000000"/>
-          <w:lang w:val="en-US"/>
-        </w:rPr>
-        <w:t>Write a Class Bank, Which Implements the Following Functionality:</w:t>
-      </w:r>
-    </w:p>
-    <w:p>
-      <w:pPr>
-        <w:pStyle w:val="Heading31"/>
-        <w:rPr>
-          <w:lang w:val="bg-BG"/>
-        </w:rPr>
-      </w:pPr>
-      <w:r>
-        <w:rPr>
-          <w:rStyle w:val="NoneB"/>
-        </w:rPr>
-        <w:t>Functionality</w:t>
-      </w:r>
-    </w:p>
-    <w:p>
-      <w:pPr>
-        <w:pStyle w:val="4"/>
-        <w:rPr>
-          <w:lang w:val="bg-BG"/>
-        </w:rPr>
-      </w:pPr>
-      <w:r>
-        <w:t xml:space="preserve">constructor </w:t>
-      </w:r>
-      <w:r>
-        <w:rPr>
-          <w:noProof/>
-        </w:rPr>
-        <w:t>(bankName)</w:t>
-      </w:r>
-    </w:p>
-    <w:p>
-      <w:pPr>
-        <w:pStyle w:val="BodyA"/>
-        <w:jc w:val="left"/>
-        <w:rPr>
-          <w:rStyle w:val="None"/>
-          <w:rFonts w:ascii="Calibri" w:hAnsi="Calibri"/>
-          <w:b w:val="0"/>
-          <w:bCs w:val="0"/>
-          <w:lang w:val="bg-BG"/>
-        </w:rPr>
-      </w:pPr>
-      <w:r>
-        <w:rPr>
-          <w:rStyle w:val="None"/>
-          <w:rFonts w:ascii="Calibri" w:hAnsi="Calibri"/>
-          <w:b w:val="0"/>
-          <w:bCs w:val="0"/>
-          <w:lang w:val="en-US"/>
-        </w:rPr>
-        <w:t xml:space="preserve">Receives </w:t>
-      </w:r>
-      <w:r>
-        <w:rPr>
-          <w:rStyle w:val="NoneAA"/>
-          <w:noProof/>
-        </w:rPr>
-        <w:t>1</w:t>
-      </w:r>
-      <w:r>
-        <w:rPr>
-          <w:rStyle w:val="None"/>
-          <w:rFonts w:ascii="Calibri" w:hAnsi="Calibri"/>
-          <w:b w:val="0"/>
-          <w:bCs w:val="0"/>
-          <w:noProof/>
-          <w:lang w:val="en-US"/>
-        </w:rPr>
-        <w:t xml:space="preserve"> </w:t>
-      </w:r>
-      <w:r>
-        <w:rPr>
-          <w:rStyle w:val="None"/>
-          <w:rFonts w:ascii="Calibri" w:hAnsi="Calibri"/>
-          <w:b w:val="0"/>
-          <w:bCs w:val="0"/>
-          <w:lang w:val="en-US"/>
-        </w:rPr>
-        <w:t xml:space="preserve">parameter at initialization of the class </w:t>
-      </w:r>
-      <w:r>
-        <w:rPr>
-          <w:rStyle w:val="None"/>
-          <w:rFonts w:ascii="Calibri" w:hAnsi="Calibri"/>
-          <w:b w:val="0"/>
-          <w:bCs w:val="0"/>
-          <w:noProof/>
-          <w:lang w:val="en-US"/>
-        </w:rPr>
-        <w:t>(bankName</w:t>
-      </w:r>
-      <w:r>
-        <w:rPr>
-          <w:rStyle w:val="None"/>
-          <w:rFonts w:ascii="Calibri" w:hAnsi="Calibri"/>
-          <w:b w:val="0"/>
-          <w:bCs w:val="0"/>
-          <w:lang w:val="en-US"/>
-        </w:rPr>
-        <w:t>)</w:t>
-      </w:r>
-      <w:r>
-        <w:rPr>
-          <w:rStyle w:val="None"/>
-          <w:rFonts w:ascii="Calibri" w:hAnsi="Calibri"/>
-          <w:b w:val="0"/>
-          <w:bCs w:val="0"/>
-          <w:color w:val="000000"/>
-          <w:sz w:val="21"/>
-          <w:szCs w:val="21"/>
-          <w:u w:color="000000"/>
-          <w:lang w:val="en-US"/>
-        </w:rPr>
-        <w:t>, and s</w:t>
-      </w:r>
-      <w:r>
-        <w:rPr>
-          <w:rStyle w:val="None"/>
-          <w:rFonts w:ascii="Calibri" w:hAnsi="Calibri"/>
-          <w:b w:val="0"/>
-          <w:bCs w:val="0"/>
-          <w:lang w:val="en-US"/>
-        </w:rPr>
-        <w:t>hould be set as private property.</w:t>
-      </w:r>
-    </w:p>
-    <w:p>
-      <w:pPr>
-        <w:rPr>
-          <w:lang w:val="bg-BG"/>
-        </w:rPr>
-      </w:pPr>
-      <w:r>
-        <w:t xml:space="preserve">Should have these </w:t>
-      </w:r>
-      <w:r>
-        <w:rPr>
-          <w:b/>
-          <w:bCs/>
-        </w:rPr>
-        <w:t>2</w:t>
-      </w:r>
-      <w:r>
-        <w:t xml:space="preserve"> properties:</w:t>
-      </w:r>
-    </w:p>
-    <w:p>
-      <w:pPr>
-        <w:pStyle w:val="ac"/>
-        <w:numPr>
-          <w:ilvl w:val="0"/>
-          <w:numId w:val="44"/>
-        </w:numPr>
-        <w:pBdr>
-          <w:top w:val="nil"/>
-          <w:left w:val="nil"/>
-          <w:bottom w:val="nil"/>
-          <w:right w:val="nil"/>
-          <w:between w:val="nil"/>
-          <w:bar w:val="nil"/>
-        </w:pBdr>
-        <w:contextualSpacing w:val="0"/>
-        <w:rPr>
-          <w:rFonts w:ascii="Consolas" w:eastAsia="Consolas" w:hAnsi="Consolas" w:cs="Consolas"/>
-          <w:b/>
-          <w:bCs/>
-          <w:lang w:val="bg-BG"/>
-        </w:rPr>
-      </w:pPr>
-      <w:r>
-        <w:rPr>
-          <w:rStyle w:val="NoneB"/>
-          <w:rFonts w:ascii="Consolas" w:eastAsia="Consolas" w:hAnsi="Consolas" w:cs="Consolas"/>
-          <w:noProof/>
-        </w:rPr>
-        <w:t>bankName</w:t>
-      </w:r>
-      <w:r>
-        <w:rPr>
-          <w:rStyle w:val="None"/>
-          <w:rFonts w:ascii="Calibri" w:eastAsia="Consolas" w:hAnsi="Calibri" w:cs="Consolas"/>
-          <w:noProof/>
-        </w:rPr>
-        <w:t xml:space="preserve"> </w:t>
-      </w:r>
-      <w:r>
-        <w:rPr>
-          <w:rStyle w:val="None"/>
-          <w:rFonts w:ascii="Calibri" w:eastAsia="Consolas" w:hAnsi="Calibri" w:cs="Consolas"/>
-        </w:rPr>
-        <w:t xml:space="preserve">- private property of type string </w:t>
-      </w:r>
-    </w:p>
-    <w:p>
-      <w:pPr>
-        <w:pStyle w:val="ac"/>
-        <w:numPr>
-          <w:ilvl w:val="0"/>
-          <w:numId w:val="44"/>
-        </w:numPr>
-        <w:pBdr>
-          <w:top w:val="nil"/>
-          <w:left w:val="nil"/>
-          <w:bottom w:val="nil"/>
-          <w:right w:val="nil"/>
-          <w:between w:val="nil"/>
-          <w:bar w:val="nil"/>
-        </w:pBdr>
-        <w:contextualSpacing w:val="0"/>
-        <w:rPr>
-          <w:rStyle w:val="None"/>
-          <w:rFonts w:ascii="Consolas" w:eastAsia="Consolas" w:hAnsi="Consolas" w:cs="Consolas"/>
-          <w:b/>
-          <w:bCs/>
-          <w:lang w:val="bg-BG"/>
-        </w:rPr>
-      </w:pPr>
-      <w:r>
-        <w:rPr>
-          <w:rStyle w:val="NoneB"/>
-          <w:rFonts w:ascii="Consolas" w:eastAsia="Consolas" w:hAnsi="Consolas" w:cs="Consolas"/>
-          <w:noProof/>
-        </w:rPr>
-        <w:t>allCustomers</w:t>
-      </w:r>
-      <w:r>
-        <w:rPr>
-          <w:rStyle w:val="None"/>
-          <w:rFonts w:ascii="Calibri" w:eastAsia="Consolas" w:hAnsi="Calibri" w:cs="Consolas"/>
-          <w:noProof/>
-        </w:rPr>
-        <w:t xml:space="preserve"> </w:t>
-      </w:r>
-      <w:proofErr w:type="gramStart"/>
-      <w:r>
-        <w:rPr>
-          <w:rStyle w:val="None"/>
-          <w:rFonts w:ascii="Calibri" w:eastAsia="Consolas" w:hAnsi="Calibri" w:cs="Consolas"/>
-        </w:rPr>
-        <w:t>-  initially</w:t>
-      </w:r>
-      <w:proofErr w:type="gramEnd"/>
-      <w:r>
-        <w:rPr>
-          <w:rStyle w:val="None"/>
-          <w:rFonts w:ascii="Calibri" w:eastAsia="Consolas" w:hAnsi="Calibri" w:cs="Consolas"/>
-        </w:rPr>
-        <w:t xml:space="preserve"> an </w:t>
-      </w:r>
-      <w:r>
-        <w:rPr>
-          <w:rStyle w:val="None"/>
-          <w:rFonts w:ascii="Calibri" w:hAnsi="Calibri"/>
-        </w:rPr>
-        <w:t>empty array</w:t>
-      </w:r>
-    </w:p>
-    <w:p>
-      <w:pPr>
-        <w:pStyle w:val="ac"/>
-        <w:pBdr>
-          <w:top w:val="nil"/>
-          <w:left w:val="nil"/>
-          <w:bottom w:val="nil"/>
-          <w:right w:val="nil"/>
-          <w:between w:val="nil"/>
-          <w:bar w:val="nil"/>
-        </w:pBdr>
-        <w:contextualSpacing w:val="0"/>
-        <w:rPr>
-          <w:rFonts w:ascii="Consolas" w:eastAsia="Consolas" w:hAnsi="Consolas" w:cs="Consolas"/>
-          <w:b/>
-          <w:bCs/>
-          <w:lang w:val="bg-BG"/>
-        </w:rPr>
-      </w:pPr>
-    </w:p>
-    <w:p>
-      <w:pPr>
-        <w:pStyle w:val="4"/>
-        <w:rPr>
-          <w:rStyle w:val="None"/>
-          <w:rFonts w:ascii="Consolas" w:eastAsia="Consolas" w:hAnsi="Consolas" w:cs="Consolas"/>
-          <w:lang w:val="bg-BG"/>
-        </w:rPr>
-      </w:pPr>
-      <w:r>
-        <w:rPr>
-          <w:rStyle w:val="None"/>
-          <w:rFonts w:ascii="Consolas" w:eastAsia="Consolas" w:hAnsi="Consolas" w:cs="Consolas"/>
-          <w:noProof/>
-        </w:rPr>
-        <w:t>newCustomer (customer)</w:t>
-      </w:r>
-    </w:p>
-    <w:p>
-      <w:pPr>
-        <w:pStyle w:val="BodyA"/>
-        <w:jc w:val="left"/>
-        <w:rPr>
-          <w:rStyle w:val="NoneB"/>
-          <w:rFonts w:asciiTheme="minorHAnsi" w:eastAsiaTheme="minorHAnsi" w:hAnsiTheme="minorHAnsi" w:cstheme="minorBidi"/>
-          <w:color w:val="auto"/>
-          <w:bdr w:val="none" w:sz="0" w:space="0" w:color="auto"/>
-          <w:lang w:val="bg-BG"/>
-        </w:rPr>
-      </w:pPr>
-      <w:r>
-        <w:rPr>
-          <w:rStyle w:val="NoneB"/>
-          <w:rFonts w:asciiTheme="minorHAnsi" w:eastAsiaTheme="minorHAnsi" w:hAnsiTheme="minorHAnsi" w:cstheme="minorBidi"/>
-          <w:color w:val="auto"/>
-          <w:bdr w:val="none" w:sz="0" w:space="0" w:color="auto"/>
-        </w:rPr>
-        <w:t xml:space="preserve">The </w:t>
-      </w:r>
-      <w:r>
-        <w:rPr>
-          <w:rStyle w:val="NoneB"/>
-          <w:rFonts w:asciiTheme="minorHAnsi" w:eastAsiaTheme="minorHAnsi" w:hAnsiTheme="minorHAnsi" w:cstheme="minorBidi"/>
-          <w:b w:val="0"/>
-          <w:bCs w:val="0"/>
-          <w:color w:val="auto"/>
-          <w:bdr w:val="none" w:sz="0" w:space="0" w:color="auto"/>
-        </w:rPr>
-        <w:t>customer</w:t>
-      </w:r>
-      <w:r>
-        <w:rPr>
-          <w:rStyle w:val="NoneB"/>
-          <w:rFonts w:asciiTheme="minorHAnsi" w:eastAsiaTheme="minorHAnsi" w:hAnsiTheme="minorHAnsi" w:cstheme="minorBidi"/>
-          <w:color w:val="auto"/>
-          <w:bdr w:val="none" w:sz="0" w:space="0" w:color="auto"/>
-        </w:rPr>
-        <w:t xml:space="preserve"> is of type </w:t>
-      </w:r>
-      <w:r>
-        <w:rPr>
-          <w:rStyle w:val="NoneB"/>
-          <w:rFonts w:asciiTheme="minorHAnsi" w:eastAsiaTheme="minorHAnsi" w:hAnsiTheme="minorHAnsi" w:cstheme="minorBidi"/>
-          <w:b w:val="0"/>
-          <w:bCs w:val="0"/>
-          <w:color w:val="auto"/>
-          <w:bdr w:val="none" w:sz="0" w:space="0" w:color="auto"/>
-        </w:rPr>
-        <w:t>object {</w:t>
-      </w:r>
-      <w:proofErr w:type="spellStart"/>
-      <w:r>
-        <w:rPr>
-          <w:rStyle w:val="NoneB"/>
-          <w:rFonts w:asciiTheme="minorHAnsi" w:eastAsiaTheme="minorHAnsi" w:hAnsiTheme="minorHAnsi" w:cstheme="minorBidi"/>
-          <w:b w:val="0"/>
-          <w:bCs w:val="0"/>
-          <w:noProof/>
-          <w:color w:val="auto"/>
-          <w:bdr w:val="none" w:sz="0" w:space="0" w:color="auto"/>
-        </w:rPr>
-        <w:t>firstName</w:t>
-      </w:r>
-      <w:proofErr w:type="spellEnd"/>
-      <w:r>
-        <w:rPr>
-          <w:rStyle w:val="NoneB"/>
-          <w:rFonts w:asciiTheme="minorHAnsi" w:eastAsiaTheme="minorHAnsi" w:hAnsiTheme="minorHAnsi" w:cstheme="minorBidi"/>
-          <w:b w:val="0"/>
-          <w:bCs w:val="0"/>
-          <w:color w:val="auto"/>
-          <w:bdr w:val="none" w:sz="0" w:space="0" w:color="auto"/>
-        </w:rPr>
-        <w:t xml:space="preserve">, </w:t>
-      </w:r>
-      <w:r>
-        <w:rPr>
-          <w:rStyle w:val="NoneB"/>
-          <w:rFonts w:asciiTheme="minorHAnsi" w:eastAsiaTheme="minorHAnsi" w:hAnsiTheme="minorHAnsi" w:cstheme="minorBidi"/>
-          <w:b w:val="0"/>
-          <w:bCs w:val="0"/>
-          <w:noProof/>
-          <w:color w:val="auto"/>
-          <w:bdr w:val="none" w:sz="0" w:space="0" w:color="auto"/>
-        </w:rPr>
-        <w:t>lastName</w:t>
-      </w:r>
-      <w:r>
-        <w:rPr>
-          <w:rStyle w:val="NoneB"/>
-          <w:rFonts w:asciiTheme="minorHAnsi" w:eastAsiaTheme="minorHAnsi" w:hAnsiTheme="minorHAnsi" w:cstheme="minorBidi"/>
-          <w:b w:val="0"/>
-          <w:bCs w:val="0"/>
-          <w:color w:val="auto"/>
-          <w:bdr w:val="none" w:sz="0" w:space="0" w:color="auto"/>
-        </w:rPr>
-        <w:t xml:space="preserve">, </w:t>
-      </w:r>
-      <w:r>
-        <w:rPr>
-          <w:rStyle w:val="NoneB"/>
-          <w:rFonts w:asciiTheme="minorHAnsi" w:eastAsiaTheme="minorHAnsi" w:hAnsiTheme="minorHAnsi" w:cstheme="minorBidi"/>
-          <w:b w:val="0"/>
-          <w:bCs w:val="0"/>
-          <w:noProof/>
-          <w:color w:val="auto"/>
-          <w:bdr w:val="none" w:sz="0" w:space="0" w:color="auto"/>
-        </w:rPr>
-        <w:t>personalId</w:t>
-      </w:r>
-      <w:r>
-        <w:rPr>
-          <w:rStyle w:val="NoneB"/>
-          <w:rFonts w:asciiTheme="minorHAnsi" w:eastAsiaTheme="minorHAnsi" w:hAnsiTheme="minorHAnsi" w:cstheme="minorBidi"/>
-          <w:b w:val="0"/>
-          <w:bCs w:val="0"/>
-          <w:color w:val="auto"/>
-          <w:bdr w:val="none" w:sz="0" w:space="0" w:color="auto"/>
-        </w:rPr>
-        <w:t>}.</w:t>
-      </w:r>
-    </w:p>
-    <w:p>
-      <w:pPr>
-        <w:pStyle w:val="BodyA"/>
-        <w:numPr>
-          <w:ilvl w:val="0"/>
-          <w:numId w:val="50"/>
-        </w:numPr>
-        <w:jc w:val="left"/>
-        <w:rPr>
-          <w:rStyle w:val="NoneB"/>
-          <w:rFonts w:asciiTheme="minorHAnsi" w:eastAsiaTheme="minorHAnsi" w:hAnsiTheme="minorHAnsi" w:cstheme="minorBidi"/>
-          <w:b w:val="0"/>
-          <w:bCs w:val="0"/>
-          <w:color w:val="auto"/>
-          <w:bdr w:val="none" w:sz="0" w:space="0" w:color="auto"/>
-          <w:lang w:val="bg-BG"/>
-        </w:rPr>
-      </w:pPr>
-      <w:r>
-        <w:rPr>
-          <w:rStyle w:val="NoneB"/>
-          <w:rFonts w:asciiTheme="minorHAnsi" w:eastAsiaTheme="minorHAnsi" w:hAnsiTheme="minorHAnsi" w:cstheme="minorBidi"/>
-          <w:b w:val="0"/>
-          <w:bCs w:val="0"/>
-          <w:color w:val="auto"/>
-          <w:bdr w:val="none" w:sz="0" w:space="0" w:color="auto"/>
-        </w:rPr>
-        <w:t xml:space="preserve">Check if the customer is already a customer of the bank. If </w:t>
-      </w:r>
-      <w:proofErr w:type="gramStart"/>
-      <w:r>
-        <w:rPr>
-          <w:rStyle w:val="NoneB"/>
-          <w:rFonts w:asciiTheme="minorHAnsi" w:eastAsiaTheme="minorHAnsi" w:hAnsiTheme="minorHAnsi" w:cstheme="minorBidi"/>
-          <w:b w:val="0"/>
-          <w:bCs w:val="0"/>
-          <w:color w:val="auto"/>
-          <w:bdr w:val="none" w:sz="0" w:space="0" w:color="auto"/>
-        </w:rPr>
-        <w:t>so</w:t>
-      </w:r>
-      <w:proofErr w:type="gramEnd"/>
-      <w:r>
-        <w:rPr>
-          <w:rStyle w:val="NoneB"/>
-          <w:rFonts w:asciiTheme="minorHAnsi" w:eastAsiaTheme="minorHAnsi" w:hAnsiTheme="minorHAnsi" w:cstheme="minorBidi"/>
-          <w:b w:val="0"/>
-          <w:bCs w:val="0"/>
-          <w:color w:val="auto"/>
-          <w:bdr w:val="none" w:sz="0" w:space="0" w:color="auto"/>
-        </w:rPr>
-        <w:t xml:space="preserve"> you should </w:t>
-      </w:r>
-      <w:r>
-        <w:rPr>
-          <w:rStyle w:val="NoneB"/>
-          <w:rFonts w:asciiTheme="minorHAnsi" w:eastAsiaTheme="minorHAnsi" w:hAnsiTheme="minorHAnsi" w:cstheme="minorBidi"/>
-          <w:bCs w:val="0"/>
-          <w:color w:val="auto"/>
-          <w:bdr w:val="none" w:sz="0" w:space="0" w:color="auto"/>
-        </w:rPr>
-        <w:t>throw an Error</w:t>
-      </w:r>
-      <w:r>
-        <w:rPr>
-          <w:rStyle w:val="NoneB"/>
-          <w:rFonts w:asciiTheme="minorHAnsi" w:eastAsiaTheme="minorHAnsi" w:hAnsiTheme="minorHAnsi" w:cstheme="minorBidi"/>
-          <w:b w:val="0"/>
-          <w:bCs w:val="0"/>
-          <w:color w:val="auto"/>
-          <w:bdr w:val="none" w:sz="0" w:space="0" w:color="auto"/>
-        </w:rPr>
-        <w:t>:</w:t>
-      </w:r>
-    </w:p>
-    <w:p>
-      <w:pPr>
-        <w:pStyle w:val="BodyA"/>
-        <w:spacing w:line="360" w:lineRule="auto"/>
-        <w:rPr>
-          <w:rStyle w:val="None"/>
-          <w:lang w:val="bg-BG"/>
-        </w:rPr>
-      </w:pPr>
-      <w:r>
-        <w:rPr>
-          <w:rStyle w:val="None"/>
-          <w:noProof/>
-          <w:lang w:val="en-US"/>
-        </w:rPr>
-        <w:t>”{firstName} {lastName} is already our customer!”</w:t>
-      </w:r>
-    </w:p>
-    <w:p>
-      <w:pPr>
-        <w:pStyle w:val="BodyA"/>
-        <w:numPr>
-          <w:ilvl w:val="0"/>
-          <w:numId w:val="50"/>
-        </w:numPr>
-        <w:jc w:val="left"/>
-        <w:rPr>
-          <w:rStyle w:val="NoneAA"/>
-          <w:rFonts w:asciiTheme="minorHAnsi" w:eastAsiaTheme="minorHAnsi" w:hAnsiTheme="minorHAnsi" w:cstheme="minorBidi"/>
-          <w:color w:val="auto"/>
-          <w:bdr w:val="none" w:sz="0" w:space="0" w:color="auto"/>
-          <w:lang w:val="bg-BG"/>
-        </w:rPr>
-      </w:pPr>
-      <w:r>
-        <w:rPr>
-          <w:rStyle w:val="NoneB"/>
-          <w:rFonts w:asciiTheme="minorHAnsi" w:eastAsiaTheme="minorHAnsi" w:hAnsiTheme="minorHAnsi" w:cstheme="minorBidi"/>
-          <w:b w:val="0"/>
-          <w:color w:val="auto"/>
-          <w:bdr w:val="none" w:sz="0" w:space="0" w:color="auto"/>
-        </w:rPr>
-        <w:t xml:space="preserve">Otherwise this function should </w:t>
-      </w:r>
-      <w:r>
-        <w:rPr>
-          <w:rStyle w:val="NoneB"/>
-          <w:rFonts w:asciiTheme="minorHAnsi" w:eastAsiaTheme="minorHAnsi" w:hAnsiTheme="minorHAnsi" w:cstheme="minorBidi"/>
-          <w:color w:val="auto"/>
-          <w:bdr w:val="none" w:sz="0" w:space="0" w:color="auto"/>
-        </w:rPr>
-        <w:t>add</w:t>
-      </w:r>
-      <w:r>
-        <w:rPr>
-          <w:rStyle w:val="NoneB"/>
-          <w:rFonts w:asciiTheme="minorHAnsi" w:eastAsiaTheme="minorHAnsi" w:hAnsiTheme="minorHAnsi" w:cstheme="minorBidi"/>
-          <w:b w:val="0"/>
-          <w:color w:val="auto"/>
-          <w:bdr w:val="none" w:sz="0" w:space="0" w:color="auto"/>
-        </w:rPr>
-        <w:t xml:space="preserve"> the customer as new one and </w:t>
-      </w:r>
-      <w:r>
-        <w:rPr>
-          <w:rStyle w:val="NoneB"/>
-          <w:rFonts w:asciiTheme="minorHAnsi" w:eastAsiaTheme="minorHAnsi" w:hAnsiTheme="minorHAnsi" w:cstheme="minorBidi"/>
-          <w:color w:val="auto"/>
-          <w:bdr w:val="none" w:sz="0" w:space="0" w:color="auto"/>
-        </w:rPr>
-        <w:t>return the customer</w:t>
-      </w:r>
-      <w:r>
-        <w:rPr>
-          <w:rStyle w:val="NoneB"/>
-          <w:rFonts w:asciiTheme="minorHAnsi" w:eastAsiaTheme="minorHAnsi" w:hAnsiTheme="minorHAnsi" w:cstheme="minorBidi"/>
-          <w:b w:val="0"/>
-          <w:color w:val="auto"/>
-          <w:bdr w:val="none" w:sz="0" w:space="0" w:color="auto"/>
-        </w:rPr>
-        <w:t xml:space="preserve"> details</w:t>
-      </w:r>
-      <w:r>
-        <w:rPr>
-          <w:rStyle w:val="NoneB"/>
-          <w:rFonts w:asciiTheme="minorHAnsi" w:eastAsiaTheme="minorHAnsi" w:hAnsiTheme="minorHAnsi" w:cstheme="minorBidi"/>
-          <w:color w:val="auto"/>
-          <w:bdr w:val="none" w:sz="0" w:space="0" w:color="auto"/>
-        </w:rPr>
-        <w:t>.</w:t>
-      </w:r>
-    </w:p>
-    <w:p>
-      <w:pPr>
-        <w:pStyle w:val="BodyA"/>
-        <w:rPr>
-          <w:rStyle w:val="NoneB"/>
-          <w:lang w:val="bg-BG"/>
-        </w:rPr>
-      </w:pPr>
-    </w:p>
-    <w:p>
-      <w:pPr>
-        <w:pStyle w:val="4"/>
-        <w:rPr>
-          <w:rStyle w:val="None"/>
-          <w:rFonts w:ascii="Consolas" w:eastAsia="Consolas" w:hAnsi="Consolas" w:cs="Consolas"/>
-          <w:lang w:val="bg-BG"/>
-        </w:rPr>
-      </w:pPr>
-      <w:r>
-        <w:rPr>
-          <w:rStyle w:val="None"/>
-          <w:rFonts w:ascii="Consolas" w:eastAsia="Consolas" w:hAnsi="Consolas" w:cs="Consolas"/>
-          <w:noProof/>
-        </w:rPr>
-        <w:t>depositMoney (personalId, amount)</w:t>
-      </w:r>
-    </w:p>
-    <w:p>
-      <w:pPr>
-        <w:pStyle w:val="BodyA"/>
-        <w:jc w:val="left"/>
-        <w:rPr>
-          <w:rStyle w:val="NoneAA"/>
-          <w:lang w:val="bg-BG"/>
-        </w:rPr>
-      </w:pPr>
-      <w:r>
-        <w:rPr>
-          <w:rStyle w:val="NoneAA"/>
-          <w:b w:val="0"/>
-          <w:noProof/>
-        </w:rPr>
-        <w:t>Both the</w:t>
-      </w:r>
-      <w:r>
-        <w:rPr>
-          <w:rStyle w:val="NoneAA"/>
-          <w:noProof/>
-        </w:rPr>
-        <w:t xml:space="preserve"> personalId </w:t>
-      </w:r>
-      <w:r>
-        <w:rPr>
-          <w:rStyle w:val="NoneAA"/>
-          <w:b w:val="0"/>
-          <w:noProof/>
-        </w:rPr>
-        <w:t>and the</w:t>
-      </w:r>
-      <w:r>
-        <w:rPr>
-          <w:rStyle w:val="NoneAA"/>
-          <w:noProof/>
-        </w:rPr>
-        <w:t xml:space="preserve"> amount are </w:t>
-      </w:r>
-      <w:r>
-        <w:rPr>
-          <w:rStyle w:val="None"/>
-          <w:rFonts w:cs="Calibri"/>
-          <w:noProof/>
-          <w:lang w:val="en-US"/>
-        </w:rPr>
-        <w:t>numbers.</w:t>
-      </w:r>
-    </w:p>
-    <w:p>
-      <w:pPr>
-        <w:pStyle w:val="ac"/>
-        <w:numPr>
-          <w:ilvl w:val="0"/>
-          <w:numId w:val="46"/>
-        </w:numPr>
-        <w:pBdr>
-          <w:top w:val="nil"/>
-          <w:left w:val="nil"/>
-          <w:bottom w:val="nil"/>
-          <w:right w:val="nil"/>
-          <w:between w:val="nil"/>
-          <w:bar w:val="nil"/>
-        </w:pBdr>
-        <w:contextualSpacing w:val="0"/>
-        <w:rPr>
-          <w:lang w:val="bg-BG"/>
-        </w:rPr>
-      </w:pPr>
-      <w:r>
-        <w:rPr>
-          <w:rStyle w:val="NoneB"/>
-        </w:rPr>
-        <w:t xml:space="preserve">Check if the given </w:t>
-      </w:r>
-      <w:r>
-        <w:rPr>
-          <w:rStyle w:val="None"/>
-          <w:rFonts w:ascii="Consolas" w:eastAsia="Consolas" w:hAnsi="Consolas" w:cs="Consolas"/>
-          <w:b/>
-          <w:bCs/>
-          <w:noProof/>
-        </w:rPr>
-        <w:t xml:space="preserve">personalId </w:t>
-      </w:r>
-      <w:r>
-        <w:rPr>
-          <w:rStyle w:val="NoneB"/>
-        </w:rPr>
-        <w:t xml:space="preserve">corresponds to a customer in the </w:t>
-      </w:r>
-      <w:r>
-        <w:rPr>
-          <w:rStyle w:val="None"/>
-          <w:rFonts w:asciiTheme="majorHAnsi" w:eastAsia="Consolas" w:hAnsiTheme="majorHAnsi" w:cs="Consolas"/>
-          <w:b/>
-          <w:bCs/>
-        </w:rPr>
-        <w:t>customers</w:t>
-      </w:r>
-      <w:r>
-        <w:rPr>
-          <w:rStyle w:val="NoneB"/>
-        </w:rPr>
-        <w:t xml:space="preserve"> array, if not </w:t>
-      </w:r>
-      <w:r>
-        <w:rPr>
-          <w:rStyle w:val="NoneB"/>
-          <w:b/>
-        </w:rPr>
-        <w:t>throw a new error</w:t>
-      </w:r>
-      <w:r>
-        <w:rPr>
-          <w:rStyle w:val="NoneB"/>
-        </w:rPr>
-        <w:t>:</w:t>
-      </w:r>
-    </w:p>
-    <w:p>
-      <w:pPr>
-        <w:pStyle w:val="BodyA"/>
-        <w:rPr>
-          <w:rStyle w:val="None"/>
-          <w:b w:val="0"/>
-          <w:bCs w:val="0"/>
-          <w:lang w:val="bg-BG"/>
-        </w:rPr>
-      </w:pPr>
-      <w:r>
-        <w:rPr>
-          <w:rStyle w:val="None"/>
-          <w:noProof/>
-          <w:lang w:val="en-US"/>
-        </w:rPr>
-        <w:t>“We have no customer with this ID!”</w:t>
-      </w:r>
-    </w:p>
-    <w:p>
-      <w:pPr>
-        <w:pStyle w:val="ac"/>
-        <w:numPr>
-          <w:ilvl w:val="0"/>
-          <w:numId w:val="46"/>
-        </w:numPr>
-        <w:pBdr>
-          <w:top w:val="nil"/>
-          <w:left w:val="nil"/>
-          <w:bottom w:val="nil"/>
-          <w:right w:val="nil"/>
-          <w:between w:val="nil"/>
-          <w:bar w:val="nil"/>
-        </w:pBdr>
-        <w:contextualSpacing w:val="0"/>
-        <w:rPr>
-          <w:lang w:val="bg-BG"/>
-        </w:rPr>
-      </w:pPr>
-      <w:r>
-        <w:rPr>
-          <w:rStyle w:val="NoneB"/>
-        </w:rPr>
-        <w:t xml:space="preserve">Otherwise </w:t>
-      </w:r>
-      <w:r>
-        <w:rPr>
-          <w:rStyle w:val="NoneB"/>
-          <w:b/>
-        </w:rPr>
-        <w:t>add the amount</w:t>
-      </w:r>
-      <w:r>
-        <w:rPr>
-          <w:rStyle w:val="NoneB"/>
-        </w:rPr>
-        <w:t xml:space="preserve"> to the corresponding customer in a property named </w:t>
-      </w:r>
-      <w:r>
-        <w:rPr>
-          <w:rStyle w:val="NoneB"/>
-          <w:b/>
-          <w:noProof/>
-        </w:rPr>
-        <w:t>totalMoney</w:t>
-      </w:r>
-      <w:r>
-        <w:rPr>
-          <w:rStyle w:val="NoneB"/>
-          <w:noProof/>
-        </w:rPr>
-        <w:t xml:space="preserve"> </w:t>
-      </w:r>
-      <w:r>
-        <w:rPr>
-          <w:rStyle w:val="NoneB"/>
-        </w:rPr>
-        <w:t xml:space="preserve">and </w:t>
-      </w:r>
-      <w:r>
-        <w:rPr>
-          <w:rStyle w:val="NoneB"/>
-          <w:b/>
-        </w:rPr>
-        <w:t>store the transaction information</w:t>
-      </w:r>
-      <w:r>
-        <w:rPr>
-          <w:rStyle w:val="NoneB"/>
-        </w:rPr>
-        <w:t xml:space="preserve"> to this customer </w:t>
-      </w:r>
-      <w:r>
-        <w:rPr>
-          <w:rStyle w:val="NoneB"/>
-          <w:noProof/>
-        </w:rPr>
-        <w:t>(</w:t>
-      </w:r>
-      <w:r>
-        <w:rPr>
-          <w:rStyle w:val="NoneB"/>
-        </w:rPr>
-        <w:t xml:space="preserve">for more clarity see the example below and the hints), then </w:t>
-      </w:r>
-      <w:r>
-        <w:rPr>
-          <w:rStyle w:val="NoneB"/>
-          <w:b/>
-        </w:rPr>
-        <w:t>return the total money</w:t>
-      </w:r>
-      <w:r>
-        <w:rPr>
-          <w:rStyle w:val="NoneB"/>
-        </w:rPr>
-        <w:t xml:space="preserve"> of the corresponding customer and a dollar sign:</w:t>
-      </w:r>
-    </w:p>
-    <w:p>
-      <w:pPr>
-        <w:pStyle w:val="BodyA"/>
-        <w:ind w:left="720"/>
-        <w:rPr>
-          <w:rStyle w:val="None"/>
-          <w:b w:val="0"/>
-          <w:bCs w:val="0"/>
-          <w:lang w:val="bg-BG"/>
-        </w:rPr>
-      </w:pPr>
-      <w:r>
-        <w:rPr>
-          <w:rStyle w:val="None"/>
-          <w:noProof/>
-          <w:lang w:val="en-US"/>
-        </w:rPr>
-        <w:t>“{totalMoney}$”</w:t>
-      </w:r>
-    </w:p>
-    <w:p>
-      <w:pPr>
-        <w:rPr>
-          <w:lang w:val="bg-BG"/>
-        </w:rPr>
-      </w:pPr>
-    </w:p>
-    <w:p>
-      <w:pPr>
-        <w:rPr>
-          <w:lang w:val="bg-BG"/>
-        </w:rPr>
-      </w:pPr>
-    </w:p>
-    <w:p>
-      <w:pPr>
-        <w:pStyle w:val="4"/>
-        <w:rPr>
-          <w:rStyle w:val="None"/>
-          <w:rFonts w:ascii="Consolas" w:eastAsia="Consolas" w:hAnsi="Consolas" w:cs="Consolas"/>
-          <w:lang w:val="bg-BG"/>
-        </w:rPr>
-      </w:pPr>
-      <w:r>
-        <w:rPr>
-          <w:rStyle w:val="None"/>
-          <w:rFonts w:ascii="Consolas" w:eastAsia="Consolas" w:hAnsi="Consolas" w:cs="Consolas"/>
-          <w:noProof/>
-        </w:rPr>
-        <w:t>withdrawMoney (personalId, amount)</w:t>
-      </w:r>
-    </w:p>
-    <w:p>
-      <w:pPr>
-        <w:pStyle w:val="BodyA"/>
-        <w:jc w:val="left"/>
-        <w:rPr>
-          <w:rStyle w:val="NoneAA"/>
-          <w:rFonts w:asciiTheme="minorHAnsi" w:hAnsiTheme="minorHAnsi" w:cstheme="minorHAnsi"/>
-          <w:lang w:val="bg-BG"/>
-        </w:rPr>
-      </w:pPr>
-      <w:r>
-        <w:rPr>
-          <w:rStyle w:val="NoneAA"/>
-          <w:rFonts w:asciiTheme="minorHAnsi" w:hAnsiTheme="minorHAnsi" w:cstheme="minorHAnsi"/>
-          <w:b w:val="0"/>
-        </w:rPr>
-        <w:t>Both the</w:t>
-      </w:r>
-      <w:r>
-        <w:rPr>
-          <w:rStyle w:val="NoneAA"/>
-          <w:rFonts w:asciiTheme="minorHAnsi" w:hAnsiTheme="minorHAnsi" w:cstheme="minorHAnsi"/>
-        </w:rPr>
-        <w:t xml:space="preserve"> </w:t>
-      </w:r>
-      <w:r>
-        <w:rPr>
-          <w:rStyle w:val="NoneAA"/>
-          <w:rFonts w:asciiTheme="minorHAnsi" w:hAnsiTheme="minorHAnsi" w:cstheme="minorHAnsi"/>
-          <w:noProof/>
-        </w:rPr>
-        <w:t xml:space="preserve">personalId </w:t>
-      </w:r>
-      <w:r>
-        <w:rPr>
-          <w:rStyle w:val="NoneAA"/>
-          <w:rFonts w:asciiTheme="minorHAnsi" w:hAnsiTheme="minorHAnsi" w:cstheme="minorHAnsi"/>
-          <w:b w:val="0"/>
-        </w:rPr>
-        <w:t>and the</w:t>
-      </w:r>
-      <w:r>
-        <w:rPr>
-          <w:rStyle w:val="NoneAA"/>
-          <w:rFonts w:asciiTheme="minorHAnsi" w:hAnsiTheme="minorHAnsi" w:cstheme="minorHAnsi"/>
-        </w:rPr>
-        <w:t xml:space="preserve"> amount are </w:t>
-      </w:r>
-      <w:r>
-        <w:rPr>
-          <w:rStyle w:val="None"/>
-          <w:rFonts w:asciiTheme="minorHAnsi" w:hAnsiTheme="minorHAnsi" w:cstheme="minorHAnsi"/>
-          <w:lang w:val="en-US"/>
-        </w:rPr>
-        <w:t>numbers.</w:t>
-      </w:r>
-    </w:p>
-    <w:p>
-      <w:pPr>
-        <w:pStyle w:val="ac"/>
-        <w:numPr>
-          <w:ilvl w:val="0"/>
-          <w:numId w:val="46"/>
-        </w:numPr>
-        <w:pBdr>
-          <w:top w:val="nil"/>
-          <w:left w:val="nil"/>
-          <w:bottom w:val="nil"/>
-          <w:right w:val="nil"/>
-          <w:between w:val="nil"/>
-          <w:bar w:val="nil"/>
-        </w:pBdr>
-        <w:contextualSpacing w:val="0"/>
-        <w:rPr>
-          <w:lang w:val="bg-BG"/>
-        </w:rPr>
-      </w:pPr>
-      <w:r>
-        <w:rPr>
-          <w:rStyle w:val="NoneB"/>
-        </w:rPr>
-        <w:t xml:space="preserve">Check if the given </w:t>
-      </w:r>
-      <w:r>
-        <w:rPr>
-          <w:rStyle w:val="None"/>
-          <w:rFonts w:ascii="Consolas" w:eastAsia="Consolas" w:hAnsi="Consolas" w:cs="Consolas"/>
-          <w:b/>
-          <w:bCs/>
-          <w:noProof/>
-        </w:rPr>
-        <w:t xml:space="preserve">personalId </w:t>
-      </w:r>
-      <w:r>
-        <w:rPr>
-          <w:rStyle w:val="NoneB"/>
-        </w:rPr>
-        <w:t xml:space="preserve">corresponds to a customer in the </w:t>
-      </w:r>
-      <w:r>
-        <w:rPr>
-          <w:rStyle w:val="None"/>
-          <w:rFonts w:eastAsia="Consolas" w:cstheme="minorHAnsi"/>
-          <w:b/>
-          <w:bCs/>
-        </w:rPr>
-        <w:t>customers</w:t>
-      </w:r>
-      <w:r>
-        <w:rPr>
-          <w:rStyle w:val="NoneB"/>
-        </w:rPr>
-        <w:t xml:space="preserve"> array, if not </w:t>
-      </w:r>
-      <w:r>
-        <w:rPr>
-          <w:rStyle w:val="NoneB"/>
-          <w:b/>
-        </w:rPr>
-        <w:t>throw a new error</w:t>
-      </w:r>
-      <w:r>
-        <w:rPr>
-          <w:rStyle w:val="NoneB"/>
-        </w:rPr>
-        <w:t>:</w:t>
-      </w:r>
-    </w:p>
-    <w:p>
-      <w:pPr>
-        <w:pStyle w:val="BodyA"/>
-        <w:spacing w:line="360" w:lineRule="auto"/>
-        <w:ind w:left="720"/>
-        <w:rPr>
-          <w:rStyle w:val="None"/>
-          <w:lang w:val="bg-BG"/>
-        </w:rPr>
-      </w:pPr>
-      <w:r>
-        <w:rPr>
-          <w:rStyle w:val="None"/>
-          <w:noProof/>
-          <w:lang w:val="en-US"/>
-        </w:rPr>
-        <w:t>“We have no customer with this ID!”</w:t>
-      </w:r>
-    </w:p>
-    <w:p>
-      <w:pPr>
-        <w:pStyle w:val="BodyA"/>
-        <w:numPr>
-          <w:ilvl w:val="0"/>
-          <w:numId w:val="47"/>
-        </w:numPr>
-        <w:jc w:val="left"/>
-        <w:rPr>
-          <w:rStyle w:val="None"/>
-          <w:b w:val="0"/>
-          <w:bCs w:val="0"/>
-          <w:lang w:val="bg-BG"/>
-        </w:rPr>
-      </w:pPr>
-      <w:r>
-        <w:rPr>
-          <w:rStyle w:val="NoneB"/>
-          <w:rFonts w:asciiTheme="minorHAnsi" w:eastAsiaTheme="minorHAnsi" w:hAnsiTheme="minorHAnsi" w:cstheme="minorBidi"/>
-          <w:b w:val="0"/>
-          <w:color w:val="auto"/>
-          <w:bdr w:val="none" w:sz="0" w:space="0" w:color="auto"/>
-        </w:rPr>
-        <w:t xml:space="preserve">If there is a customer with the given </w:t>
-      </w:r>
-      <w:r>
-        <w:rPr>
-          <w:rStyle w:val="NoneB"/>
-          <w:rFonts w:asciiTheme="minorHAnsi" w:eastAsiaTheme="minorHAnsi" w:hAnsiTheme="minorHAnsi" w:cstheme="minorBidi"/>
-          <w:noProof/>
-          <w:color w:val="auto"/>
-          <w:bdr w:val="none" w:sz="0" w:space="0" w:color="auto"/>
-        </w:rPr>
-        <w:t>personalId</w:t>
-      </w:r>
-      <w:r>
-        <w:rPr>
-          <w:rStyle w:val="NoneB"/>
-          <w:rFonts w:asciiTheme="minorHAnsi" w:eastAsiaTheme="minorHAnsi" w:hAnsiTheme="minorHAnsi" w:cstheme="minorBidi"/>
-          <w:b w:val="0"/>
-          <w:color w:val="auto"/>
-          <w:bdr w:val="none" w:sz="0" w:space="0" w:color="auto"/>
-        </w:rPr>
-        <w:t xml:space="preserve">, check if the customer </w:t>
-      </w:r>
-      <w:r>
-        <w:rPr>
-          <w:rStyle w:val="NoneB"/>
-          <w:rFonts w:asciiTheme="minorHAnsi" w:eastAsiaTheme="minorHAnsi" w:hAnsiTheme="minorHAnsi" w:cstheme="minorBidi"/>
-          <w:color w:val="auto"/>
-          <w:bdr w:val="none" w:sz="0" w:space="0" w:color="auto"/>
-        </w:rPr>
-        <w:t>has enough money</w:t>
-      </w:r>
-      <w:r>
-        <w:rPr>
-          <w:rStyle w:val="NoneB"/>
-          <w:rFonts w:asciiTheme="minorHAnsi" w:eastAsiaTheme="minorHAnsi" w:hAnsiTheme="minorHAnsi" w:cstheme="minorBidi"/>
-          <w:b w:val="0"/>
-          <w:color w:val="auto"/>
-          <w:bdr w:val="none" w:sz="0" w:space="0" w:color="auto"/>
-        </w:rPr>
-        <w:t xml:space="preserve"> in his account, to withdraw the given amount. If the money is not enough </w:t>
-      </w:r>
-      <w:proofErr w:type="gramStart"/>
-      <w:r>
-        <w:rPr>
-          <w:rStyle w:val="NoneB"/>
-          <w:rFonts w:asciiTheme="minorHAnsi" w:eastAsiaTheme="minorHAnsi" w:hAnsiTheme="minorHAnsi" w:cstheme="minorBidi"/>
-          <w:color w:val="auto"/>
-          <w:bdr w:val="none" w:sz="0" w:space="0" w:color="auto"/>
-        </w:rPr>
-        <w:t>throw</w:t>
-      </w:r>
-      <w:proofErr w:type="gramEnd"/>
-      <w:r>
-        <w:rPr>
-          <w:rStyle w:val="NoneB"/>
-          <w:rFonts w:asciiTheme="minorHAnsi" w:eastAsiaTheme="minorHAnsi" w:hAnsiTheme="minorHAnsi" w:cstheme="minorBidi"/>
-          <w:color w:val="auto"/>
-          <w:bdr w:val="none" w:sz="0" w:space="0" w:color="auto"/>
-        </w:rPr>
-        <w:t xml:space="preserve"> a new error</w:t>
-      </w:r>
-      <w:r>
-        <w:rPr>
-          <w:rStyle w:val="NoneB"/>
-          <w:rFonts w:asciiTheme="minorHAnsi" w:eastAsiaTheme="minorHAnsi" w:hAnsiTheme="minorHAnsi" w:cstheme="minorBidi"/>
-          <w:b w:val="0"/>
-          <w:color w:val="auto"/>
-          <w:bdr w:val="none" w:sz="0" w:space="0" w:color="auto"/>
-        </w:rPr>
-        <w:t>:</w:t>
-      </w:r>
-    </w:p>
-    <w:p>
-      <w:pPr>
-        <w:pStyle w:val="BodyA"/>
-        <w:spacing w:line="360" w:lineRule="auto"/>
-        <w:rPr>
-          <w:rStyle w:val="None"/>
-          <w:b w:val="0"/>
-          <w:bCs w:val="0"/>
-          <w:lang w:val="bg-BG"/>
-        </w:rPr>
-      </w:pPr>
-      <w:r>
-        <w:rPr>
-          <w:rStyle w:val="None"/>
-          <w:noProof/>
-          <w:lang w:val="en-US"/>
-        </w:rPr>
-        <w:t>“{firstName} {lastName} does not have enough money to withdraw that amount!”</w:t>
-      </w:r>
-    </w:p>
-    <w:p>
-      <w:pPr>
-        <w:pStyle w:val="ac"/>
-        <w:numPr>
-          <w:ilvl w:val="0"/>
-          <w:numId w:val="46"/>
-        </w:numPr>
-        <w:pBdr>
-          <w:top w:val="nil"/>
-          <w:left w:val="nil"/>
-          <w:bottom w:val="nil"/>
-          <w:right w:val="nil"/>
-          <w:between w:val="nil"/>
-          <w:bar w:val="nil"/>
-        </w:pBdr>
-        <w:contextualSpacing w:val="0"/>
-        <w:rPr>
-          <w:lang w:val="bg-BG"/>
-        </w:rPr>
-      </w:pPr>
-      <w:r>
-        <w:rPr>
-          <w:rStyle w:val="NoneB"/>
-        </w:rPr>
-        <w:t xml:space="preserve">Otherwise subtract the </w:t>
-      </w:r>
-      <w:r>
-        <w:rPr>
-          <w:rStyle w:val="NoneB"/>
-          <w:rFonts w:ascii="Consolas" w:hAnsi="Consolas"/>
-          <w:b/>
-          <w:noProof/>
-        </w:rPr>
-        <w:t>amount</w:t>
-      </w:r>
-      <w:r>
-        <w:rPr>
-          <w:rStyle w:val="NoneB"/>
-          <w:noProof/>
-        </w:rPr>
-        <w:t xml:space="preserve"> </w:t>
-      </w:r>
-      <w:r>
-        <w:rPr>
-          <w:rStyle w:val="NoneB"/>
-        </w:rPr>
-        <w:t xml:space="preserve">from the </w:t>
-      </w:r>
-      <w:r>
-        <w:rPr>
-          <w:rStyle w:val="NoneB"/>
-          <w:rFonts w:ascii="Consolas" w:hAnsi="Consolas"/>
-          <w:b/>
-          <w:noProof/>
-        </w:rPr>
-        <w:t xml:space="preserve">totalMoney  </w:t>
-      </w:r>
-      <w:r>
-        <w:rPr>
-          <w:rStyle w:val="NoneB"/>
-          <w:rFonts w:ascii="Consolas" w:hAnsi="Consolas"/>
-          <w:noProof/>
-        </w:rPr>
-        <w:t>of the customer</w:t>
-      </w:r>
-      <w:r>
-        <w:rPr>
-          <w:rStyle w:val="NoneB"/>
-          <w:rFonts w:ascii="Consolas" w:hAnsi="Consolas"/>
-          <w:b/>
-          <w:noProof/>
-        </w:rPr>
-        <w:t xml:space="preserve"> </w:t>
-      </w:r>
-      <w:r>
-        <w:rPr>
-          <w:rStyle w:val="NoneB"/>
-        </w:rPr>
-        <w:t xml:space="preserve">and store the </w:t>
-      </w:r>
-      <w:r>
-        <w:rPr>
-          <w:rStyle w:val="NoneB"/>
-          <w:b/>
-        </w:rPr>
-        <w:t>transaction information</w:t>
-      </w:r>
-      <w:r>
-        <w:rPr>
-          <w:rStyle w:val="NoneB"/>
-        </w:rPr>
-        <w:t xml:space="preserve"> to this customer, then </w:t>
-      </w:r>
-      <w:r>
-        <w:rPr>
-          <w:rStyle w:val="NoneB"/>
-          <w:b/>
-        </w:rPr>
-        <w:t>return the total money</w:t>
-      </w:r>
-      <w:r>
-        <w:rPr>
-          <w:rStyle w:val="NoneB"/>
-        </w:rPr>
-        <w:t xml:space="preserve"> of the corresponding customer and a dollar sign:</w:t>
-      </w:r>
-    </w:p>
-    <w:p>
-      <w:pPr>
-        <w:pStyle w:val="BodyA"/>
-        <w:ind w:left="720"/>
-        <w:rPr>
-          <w:rStyle w:val="None"/>
-          <w:lang w:val="bg-BG"/>
-        </w:rPr>
-      </w:pPr>
-      <w:r>
-        <w:rPr>
-          <w:rStyle w:val="None"/>
-          <w:noProof/>
-          <w:lang w:val="en-US"/>
-        </w:rPr>
-        <w:t>“{totalMoney}$”</w:t>
-      </w:r>
-    </w:p>
-    <w:p>
-      <w:pPr>
-        <w:pStyle w:val="BodyA"/>
-        <w:ind w:left="720"/>
-        <w:rPr>
-          <w:b w:val="0"/>
-          <w:bCs w:val="0"/>
-          <w:lang w:val="bg-BG"/>
-        </w:rPr>
-      </w:pPr>
-    </w:p>
-    <w:p>
-      <w:pPr>
-        <w:pStyle w:val="4"/>
-        <w:rPr>
-          <w:rFonts w:ascii="Consolas" w:hAnsi="Consolas"/>
-          <w:lang w:val="bg-BG"/>
-        </w:rPr>
-      </w:pPr>
-      <w:r>
-        <w:rPr>
-          <w:rStyle w:val="NoneB"/>
-          <w:rFonts w:ascii="Consolas" w:hAnsi="Consolas"/>
-          <w:noProof/>
-        </w:rPr>
-        <w:t>customerInfo (</w:t>
-      </w:r>
-      <w:r>
-        <w:rPr>
-          <w:rStyle w:val="None"/>
-          <w:rFonts w:ascii="Consolas" w:eastAsia="Consolas" w:hAnsi="Consolas" w:cs="Consolas"/>
-          <w:noProof/>
-        </w:rPr>
-        <w:t>personalId</w:t>
-      </w:r>
-      <w:r>
-        <w:rPr>
-          <w:rStyle w:val="NoneB"/>
-          <w:rFonts w:ascii="Consolas" w:hAnsi="Consolas"/>
-          <w:noProof/>
-        </w:rPr>
-        <w:t>)</w:t>
-      </w:r>
-    </w:p>
-    <w:p>
-      <w:pPr>
-        <w:pStyle w:val="BodyA"/>
-        <w:jc w:val="left"/>
-        <w:rPr>
-          <w:rStyle w:val="NoneAA"/>
-          <w:lang w:val="bg-BG"/>
-        </w:rPr>
-      </w:pPr>
-      <w:r>
-        <w:rPr>
-          <w:rStyle w:val="None"/>
-          <w:rFonts w:ascii="Calibri" w:hAnsi="Calibri"/>
-          <w:b w:val="0"/>
-          <w:bCs w:val="0"/>
-          <w:lang w:val="en-US"/>
-        </w:rPr>
-        <w:t xml:space="preserve">The </w:t>
-      </w:r>
-      <w:r>
-        <w:rPr>
-          <w:rStyle w:val="NoneAA"/>
-          <w:noProof/>
-        </w:rPr>
-        <w:t xml:space="preserve">personalId </w:t>
-      </w:r>
-      <w:r>
-        <w:rPr>
-          <w:rStyle w:val="None"/>
-          <w:rFonts w:ascii="Calibri" w:hAnsi="Calibri"/>
-          <w:b w:val="0"/>
-          <w:bCs w:val="0"/>
-          <w:lang w:val="en-US"/>
-        </w:rPr>
-        <w:t xml:space="preserve">is of type </w:t>
-      </w:r>
-      <w:r>
-        <w:rPr>
-          <w:rStyle w:val="NoneAA"/>
-          <w:noProof/>
-        </w:rPr>
-        <w:t>number.</w:t>
-      </w:r>
-    </w:p>
-    <w:p>
-      <w:pPr>
-        <w:pStyle w:val="ac"/>
-        <w:numPr>
-          <w:ilvl w:val="0"/>
-          <w:numId w:val="46"/>
-        </w:numPr>
-        <w:pBdr>
-          <w:top w:val="nil"/>
-          <w:left w:val="nil"/>
-          <w:bottom w:val="nil"/>
-          <w:right w:val="nil"/>
-          <w:between w:val="nil"/>
-          <w:bar w:val="nil"/>
-        </w:pBdr>
-        <w:contextualSpacing w:val="0"/>
-        <w:rPr>
-          <w:lang w:val="bg-BG"/>
-        </w:rPr>
-      </w:pPr>
-      <w:r>
-        <w:rPr>
-          <w:rStyle w:val="NoneB"/>
-        </w:rPr>
-        <w:t xml:space="preserve">Check if the given </w:t>
-      </w:r>
-      <w:r>
-        <w:rPr>
-          <w:rStyle w:val="None"/>
-          <w:rFonts w:ascii="Consolas" w:eastAsia="Consolas" w:hAnsi="Consolas" w:cs="Consolas"/>
-          <w:b/>
-          <w:bCs/>
-          <w:noProof/>
-        </w:rPr>
-        <w:t xml:space="preserve">personalId </w:t>
-      </w:r>
-      <w:r>
-        <w:rPr>
-          <w:rStyle w:val="NoneB"/>
-        </w:rPr>
-        <w:t xml:space="preserve">corresponds to a customer in the </w:t>
-      </w:r>
-      <w:r>
-        <w:rPr>
-          <w:rStyle w:val="None"/>
-          <w:rFonts w:eastAsia="Consolas" w:cstheme="minorHAnsi"/>
-          <w:b/>
-          <w:bCs/>
-        </w:rPr>
-        <w:t>customers</w:t>
-      </w:r>
-      <w:r>
-        <w:rPr>
-          <w:rStyle w:val="NoneB"/>
-          <w:rFonts w:cstheme="minorHAnsi"/>
-        </w:rPr>
-        <w:t xml:space="preserve"> </w:t>
-      </w:r>
-      <w:r>
-        <w:rPr>
-          <w:rStyle w:val="NoneB"/>
-        </w:rPr>
-        <w:t xml:space="preserve">array, if not </w:t>
-      </w:r>
-      <w:r>
-        <w:rPr>
-          <w:rStyle w:val="NoneB"/>
-          <w:b/>
-        </w:rPr>
-        <w:t>throw a new error</w:t>
-      </w:r>
-      <w:r>
-        <w:rPr>
-          <w:rStyle w:val="NoneB"/>
-        </w:rPr>
-        <w:t>:</w:t>
-      </w:r>
-    </w:p>
-    <w:p>
-      <w:pPr>
-        <w:pStyle w:val="BodyA"/>
-        <w:rPr>
-          <w:rStyle w:val="None"/>
-          <w:lang w:val="bg-BG"/>
-        </w:rPr>
-      </w:pPr>
-      <w:r>
-        <w:rPr>
-          <w:rStyle w:val="None"/>
-          <w:noProof/>
-          <w:lang w:val="en-US"/>
-        </w:rPr>
-        <w:t>“We have no customer with this ID!”</w:t>
-      </w:r>
-    </w:p>
-    <w:p>
-      <w:pPr>
-        <w:pStyle w:val="BodyA"/>
-        <w:numPr>
-          <w:ilvl w:val="0"/>
-          <w:numId w:val="47"/>
-        </w:numPr>
-        <w:jc w:val="left"/>
-        <w:rPr>
-          <w:rStyle w:val="None"/>
-          <w:lang w:val="bg-BG"/>
-        </w:rPr>
-      </w:pPr>
-      <w:r>
-        <w:rPr>
-          <w:rStyle w:val="None"/>
-          <w:rFonts w:ascii="Calibri" w:hAnsi="Calibri"/>
-          <w:b w:val="0"/>
-          <w:bCs w:val="0"/>
-          <w:lang w:val="en-US"/>
-        </w:rPr>
-        <w:lastRenderedPageBreak/>
-        <w:t xml:space="preserve">Otherwise </w:t>
-      </w:r>
-      <w:r>
-        <w:rPr>
-          <w:rStyle w:val="None"/>
-          <w:rFonts w:ascii="Calibri" w:hAnsi="Calibri"/>
-          <w:bCs w:val="0"/>
-          <w:lang w:val="en-US"/>
-        </w:rPr>
-        <w:t>return the whole information</w:t>
-      </w:r>
-      <w:r>
-        <w:rPr>
-          <w:rStyle w:val="None"/>
-          <w:rFonts w:ascii="Calibri" w:hAnsi="Calibri"/>
-          <w:b w:val="0"/>
-          <w:bCs w:val="0"/>
-          <w:lang w:val="en-US"/>
-        </w:rPr>
-        <w:t xml:space="preserve"> for the customer in the following format:</w:t>
-      </w:r>
-    </w:p>
-    <w:p>
-      <w:pPr>
-        <w:ind w:left="720"/>
-        <w:rPr>
-          <w:rStyle w:val="None"/>
-          <w:rFonts w:ascii="Consolas" w:eastAsia="Consolas" w:hAnsi="Consolas" w:cs="Consolas"/>
-          <w:b/>
-          <w:bCs/>
-          <w:lang w:val="bg-BG"/>
-        </w:rPr>
-      </w:pPr>
-      <w:r>
-        <w:rPr>
-          <w:rStyle w:val="None"/>
-          <w:rFonts w:ascii="Consolas" w:eastAsia="Consolas" w:hAnsi="Consolas" w:cs="Consolas"/>
-          <w:b/>
-          <w:bCs/>
-          <w:noProof/>
-        </w:rPr>
-        <w:t>“Bank name: {bankName}</w:t>
-      </w:r>
-    </w:p>
-    <w:p>
-      <w:pPr>
-        <w:ind w:left="720"/>
-        <w:rPr>
-          <w:rStyle w:val="None"/>
-          <w:rFonts w:ascii="Consolas" w:eastAsia="Consolas" w:hAnsi="Consolas" w:cs="Consolas"/>
-          <w:b/>
-          <w:bCs/>
-          <w:lang w:val="bg-BG"/>
-        </w:rPr>
-      </w:pPr>
-      <w:r>
-        <w:rPr>
-          <w:rStyle w:val="None"/>
-          <w:rFonts w:ascii="Consolas" w:eastAsia="Consolas" w:hAnsi="Consolas" w:cs="Consolas"/>
-          <w:b/>
-          <w:bCs/>
-          <w:noProof/>
-        </w:rPr>
-        <w:t>Customer name: {firstName} {lastName}</w:t>
-      </w:r>
-    </w:p>
-    <w:p>
-      <w:pPr>
-        <w:ind w:left="720"/>
-        <w:rPr>
-          <w:rStyle w:val="None"/>
-          <w:rFonts w:ascii="Consolas" w:eastAsia="Consolas" w:hAnsi="Consolas" w:cs="Consolas"/>
-          <w:b/>
-          <w:bCs/>
-          <w:lang w:val="bg-BG"/>
-        </w:rPr>
-      </w:pPr>
-      <w:r>
-        <w:rPr>
-          <w:rStyle w:val="None"/>
-          <w:rFonts w:ascii="Consolas" w:eastAsia="Consolas" w:hAnsi="Consolas" w:cs="Consolas"/>
-          <w:b/>
-          <w:bCs/>
-          <w:noProof/>
-        </w:rPr>
-        <w:t>Customer ID: {personalId}</w:t>
-      </w:r>
-    </w:p>
-    <w:p>
-      <w:pPr>
-        <w:ind w:left="720"/>
-        <w:rPr>
-          <w:rStyle w:val="None"/>
-          <w:rFonts w:ascii="Consolas" w:eastAsia="Consolas" w:hAnsi="Consolas" w:cs="Consolas"/>
-          <w:b/>
-          <w:bCs/>
-          <w:lang w:val="bg-BG"/>
-        </w:rPr>
-      </w:pPr>
-      <w:r>
-        <w:rPr>
-          <w:rStyle w:val="None"/>
-          <w:rFonts w:ascii="Consolas" w:eastAsia="Consolas" w:hAnsi="Consolas" w:cs="Consolas"/>
-          <w:b/>
-          <w:bCs/>
-          <w:noProof/>
-        </w:rPr>
-        <w:t>Total Money: {totalMoney}$</w:t>
-      </w:r>
-    </w:p>
-    <w:p>
-      <w:pPr>
-        <w:ind w:left="720"/>
-        <w:rPr>
-          <w:rStyle w:val="None"/>
-          <w:rFonts w:ascii="Consolas" w:eastAsia="Consolas" w:hAnsi="Consolas" w:cs="Consolas"/>
-          <w:b/>
-          <w:bCs/>
-          <w:lang w:val="bg-BG"/>
-        </w:rPr>
-      </w:pPr>
-      <w:r>
-        <w:rPr>
-          <w:rStyle w:val="None"/>
-          <w:rFonts w:ascii="Consolas" w:eastAsia="Consolas" w:hAnsi="Consolas" w:cs="Consolas"/>
-          <w:b/>
-          <w:bCs/>
-          <w:noProof/>
-        </w:rPr>
-        <w:t>Transactions:</w:t>
-      </w:r>
-    </w:p>
-    <w:p>
-      <w:pPr>
-        <w:ind w:left="720"/>
-        <w:rPr>
-          <w:rStyle w:val="None"/>
-          <w:rFonts w:ascii="Consolas" w:eastAsia="Consolas" w:hAnsi="Consolas" w:cs="Consolas"/>
-          <w:b/>
-          <w:bCs/>
-          <w:color w:val="00000A"/>
-          <w:u w:color="00000A"/>
-          <w:bdr w:val="nil"/>
-          <w:lang w:val="bg-BG"/>
-        </w:rPr>
-      </w:pPr>
-      <w:r>
-        <w:rPr>
-          <w:rStyle w:val="None"/>
-          <w:rFonts w:ascii="Consolas" w:eastAsia="Consolas" w:hAnsi="Consolas" w:cs="Consolas"/>
-          <w:b/>
-          <w:bCs/>
-          <w:noProof/>
-        </w:rPr>
-        <w:t xml:space="preserve">n. </w:t>
-      </w:r>
-      <w:r>
-        <w:rPr>
-          <w:rStyle w:val="None"/>
-          <w:rFonts w:ascii="Consolas" w:eastAsia="Consolas" w:hAnsi="Consolas" w:cs="Consolas"/>
-          <w:b/>
-          <w:bCs/>
-          <w:noProof/>
-          <w:color w:val="00000A"/>
-          <w:u w:color="00000A"/>
-          <w:bdr w:val="nil"/>
-        </w:rPr>
-        <w:t>{firstName} {lastName} made deposit of {amount}$!</w:t>
-      </w:r>
-    </w:p>
-    <w:p>
-      <w:pPr>
-        <w:pStyle w:val="ac"/>
-        <w:ind w:left="1080"/>
-        <w:rPr>
-          <w:rStyle w:val="None"/>
-          <w:rFonts w:ascii="Consolas" w:eastAsia="Consolas" w:hAnsi="Consolas" w:cs="Consolas"/>
-          <w:b/>
-          <w:bCs/>
-          <w:lang w:val="bg-BG"/>
-        </w:rPr>
-      </w:pPr>
-      <w:r>
-        <w:rPr>
-          <w:rStyle w:val="None"/>
-          <w:rFonts w:ascii="Consolas" w:eastAsia="Consolas" w:hAnsi="Consolas" w:cs="Consolas"/>
-          <w:b/>
-          <w:bCs/>
-          <w:noProof/>
-        </w:rPr>
-        <w:t>...</w:t>
-      </w:r>
-    </w:p>
-    <w:p>
-      <w:pPr>
-        <w:pStyle w:val="BodyA"/>
-        <w:numPr>
-          <w:ilvl w:val="0"/>
-          <w:numId w:val="48"/>
-        </w:numPr>
-        <w:jc w:val="left"/>
-        <w:rPr>
-          <w:rStyle w:val="None"/>
-          <w:b w:val="0"/>
-          <w:bCs w:val="0"/>
-          <w:lang w:val="bg-BG"/>
-        </w:rPr>
-      </w:pPr>
-      <w:r>
-        <w:rPr>
-          <w:rStyle w:val="None"/>
-          <w:noProof/>
-          <w:lang w:val="en-US"/>
-        </w:rPr>
-        <w:t>{firstName} {lastName} withdrew {amount}$!</w:t>
-      </w:r>
-    </w:p>
-    <w:p>
-      <w:pPr>
-        <w:pStyle w:val="BodyA"/>
-        <w:numPr>
-          <w:ilvl w:val="0"/>
-          <w:numId w:val="49"/>
-        </w:numPr>
-        <w:jc w:val="left"/>
-        <w:rPr>
-          <w:rStyle w:val="None"/>
-          <w:b w:val="0"/>
-          <w:bCs w:val="0"/>
-          <w:lang w:val="bg-BG"/>
-        </w:rPr>
-      </w:pPr>
-      <w:r>
-        <w:rPr>
-          <w:rStyle w:val="None"/>
-          <w:noProof/>
-          <w:lang w:val="en-US"/>
-        </w:rPr>
-        <w:t>{firstName} {lastName} made deposit of {amount}$!”</w:t>
-      </w:r>
-    </w:p>
-    <w:p>
-      <w:pPr>
-        <w:pStyle w:val="BodyA"/>
-        <w:jc w:val="left"/>
-        <w:rPr>
-          <w:rStyle w:val="None"/>
-          <w:lang w:val="bg-BG"/>
-        </w:rPr>
-      </w:pPr>
-    </w:p>
-    <w:p>
-      <w:pPr>
-        <w:ind w:left="360"/>
-        <w:rPr>
-          <w:rStyle w:val="NoneB"/>
-          <w:lang w:val="bg-BG"/>
-        </w:rPr>
-      </w:pPr>
-      <w:r>
-        <w:rPr>
-          <w:rStyle w:val="NoneB"/>
-          <w:b/>
-        </w:rPr>
-        <w:t xml:space="preserve">Transaction information </w:t>
-      </w:r>
-      <w:r>
-        <w:rPr>
-          <w:rStyle w:val="NoneB"/>
-        </w:rPr>
-        <w:t>contains information about:</w:t>
-      </w:r>
-    </w:p>
-    <w:p>
-      <w:pPr>
-        <w:pStyle w:val="ac"/>
-        <w:numPr>
-          <w:ilvl w:val="0"/>
-          <w:numId w:val="47"/>
-        </w:numPr>
-        <w:ind w:left="1080"/>
-        <w:rPr>
-          <w:rStyle w:val="NoneB"/>
-          <w:lang w:val="bg-BG"/>
-        </w:rPr>
-      </w:pPr>
-      <w:r>
-        <w:rPr>
-          <w:rStyle w:val="NoneB"/>
-          <w:b/>
-        </w:rPr>
-        <w:t>number</w:t>
-      </w:r>
-      <w:r>
-        <w:rPr>
-          <w:rStyle w:val="NoneB"/>
-        </w:rPr>
-        <w:t xml:space="preserve"> of the transaction in descending order;</w:t>
-      </w:r>
-    </w:p>
-    <w:p>
-      <w:pPr>
-        <w:pStyle w:val="ac"/>
-        <w:numPr>
-          <w:ilvl w:val="0"/>
-          <w:numId w:val="47"/>
-        </w:numPr>
-        <w:ind w:left="1080"/>
-        <w:rPr>
-          <w:rStyle w:val="NoneB"/>
-          <w:lang w:val="bg-BG"/>
-        </w:rPr>
-      </w:pPr>
-      <w:r>
-        <w:rPr>
-          <w:rStyle w:val="NoneB"/>
-          <w:b/>
-        </w:rPr>
-        <w:t xml:space="preserve">names </w:t>
-      </w:r>
-      <w:r>
-        <w:rPr>
-          <w:rStyle w:val="NoneB"/>
-          <w:noProof/>
-        </w:rPr>
-        <w:t>(firstName</w:t>
-      </w:r>
-      <w:r>
-        <w:rPr>
-          <w:rStyle w:val="NoneB"/>
-        </w:rPr>
-        <w:t xml:space="preserve">, </w:t>
-      </w:r>
-      <w:r>
-        <w:rPr>
-          <w:rStyle w:val="NoneB"/>
-          <w:noProof/>
-        </w:rPr>
-        <w:t>lastName</w:t>
-      </w:r>
-      <w:r>
-        <w:rPr>
-          <w:rStyle w:val="NoneB"/>
-        </w:rPr>
-        <w:t>);</w:t>
-      </w:r>
-    </w:p>
-    <w:p>
-      <w:pPr>
-        <w:pStyle w:val="ac"/>
-        <w:numPr>
-          <w:ilvl w:val="0"/>
-          <w:numId w:val="47"/>
-        </w:numPr>
-        <w:ind w:left="1080"/>
-        <w:rPr>
-          <w:rStyle w:val="NoneB"/>
-          <w:lang w:val="bg-BG"/>
-        </w:rPr>
-      </w:pPr>
-      <w:r>
-        <w:rPr>
-          <w:rStyle w:val="NoneB"/>
-        </w:rPr>
-        <w:t xml:space="preserve">if the transaction is </w:t>
-      </w:r>
-      <w:r>
-        <w:rPr>
-          <w:rStyle w:val="NoneB"/>
-          <w:b/>
-        </w:rPr>
-        <w:t>deposit/withdraw</w:t>
-      </w:r>
-      <w:r>
-        <w:rPr>
-          <w:rStyle w:val="NoneB"/>
-        </w:rPr>
-        <w:t>;</w:t>
-      </w:r>
-    </w:p>
-    <w:p>
-      <w:pPr>
-        <w:pStyle w:val="ac"/>
-        <w:numPr>
-          <w:ilvl w:val="0"/>
-          <w:numId w:val="47"/>
-        </w:numPr>
-        <w:ind w:left="1080"/>
-        <w:rPr>
-          <w:rStyle w:val="None"/>
-          <w:lang w:val="bg-BG"/>
-        </w:rPr>
-      </w:pPr>
-      <w:r>
-        <w:rPr>
-          <w:rStyle w:val="NoneB"/>
-          <w:b/>
-        </w:rPr>
-        <w:t>amount</w:t>
-      </w:r>
-      <w:r>
-        <w:rPr>
-          <w:rStyle w:val="NoneB"/>
-        </w:rPr>
-        <w:t xml:space="preserve"> of the transaction.</w:t>
-      </w:r>
-    </w:p>
-    <w:p>
-      <w:pPr>
-        <w:pStyle w:val="BodyA"/>
-        <w:jc w:val="left"/>
-        <w:rPr>
-          <w:rStyle w:val="None"/>
-          <w:b w:val="0"/>
-          <w:bCs w:val="0"/>
-          <w:lang w:val="bg-BG"/>
-        </w:rPr>
-      </w:pPr>
-    </w:p>
-    <w:p>
-      <w:pPr>
-        <w:pStyle w:val="Heading31"/>
-        <w:rPr>
-          <w:lang w:val="bg-BG"/>
-        </w:rPr>
-      </w:pPr>
-      <w:r>
-        <w:rPr>
-          <w:rStyle w:val="NoneA"/>
-        </w:rPr>
-        <w:t>Examples</w:t>
-      </w:r>
-    </w:p>
-    <w:p>
-      <w:pPr>
-        <w:pStyle w:val="BodyA"/>
-        <w:jc w:val="left"/>
-        <w:rPr>
-          <w:rStyle w:val="NoneB"/>
-          <w:rFonts w:asciiTheme="minorHAnsi" w:eastAsiaTheme="minorHAnsi" w:hAnsiTheme="minorHAnsi" w:cstheme="minorBidi"/>
-          <w:bCs w:val="0"/>
-          <w:color w:val="auto"/>
-          <w:bdr w:val="none" w:sz="0" w:space="0" w:color="auto"/>
-          <w:lang w:val="bg-BG"/>
-        </w:rPr>
-      </w:pPr>
-      <w:r>
-        <w:rPr>
-          <w:rStyle w:val="NoneB"/>
-          <w:rFonts w:asciiTheme="minorHAnsi" w:eastAsiaTheme="minorHAnsi" w:hAnsiTheme="minorHAnsi" w:cstheme="minorBidi"/>
-          <w:b w:val="0"/>
-          <w:bCs w:val="0"/>
-          <w:color w:val="auto"/>
-          <w:bdr w:val="none" w:sz="0" w:space="0" w:color="auto"/>
-        </w:rPr>
-        <w:t xml:space="preserve">This is an example how the code is </w:t>
-      </w:r>
-      <w:r>
-        <w:rPr>
-          <w:rStyle w:val="NoneB"/>
-          <w:rFonts w:asciiTheme="minorHAnsi" w:eastAsiaTheme="minorHAnsi" w:hAnsiTheme="minorHAnsi" w:cstheme="minorBidi"/>
-          <w:bCs w:val="0"/>
-          <w:color w:val="auto"/>
-          <w:bdr w:val="none" w:sz="0" w:space="0" w:color="auto"/>
-        </w:rPr>
-        <w:t>intended to be used:</w:t>
-      </w:r>
-    </w:p>
-    <w:tbl>
-      <w:tblPr>
-        <w:tblStyle w:val="TableNormal1"/>
-        <w:tblW w:w="10661" w:type="dxa"/>
-        <w:tblInd w:w="80" w:type="dxa"/>
-        <w:tblBorders>
-          <w:top w:val="single" w:sz="8" w:space="0" w:color="FFFFFF"/>
-          <w:left w:val="single" w:sz="8" w:space="0" w:color="FFFFFF"/>
-          <w:bottom w:val="single" w:sz="8" w:space="0" w:color="FFFFFF"/>
-          <w:right w:val="single" w:sz="8" w:space="0" w:color="FFFFFF"/>
-          <w:insideH w:val="single" w:sz="8" w:space="0" w:color="FFFFFF"/>
-          <w:insideV w:val="single" w:sz="8" w:space="0" w:color="FFFFFF"/>
-        </w:tblBorders>
-        <w:shd w:val="clear" w:color="auto" w:fill="CED7E7"/>
-        <w:tblLayout w:type="fixed"/>
-        <w:tblLook w:val="04A0" w:firstRow="1" w:lastRow="0" w:firstColumn="1" w:lastColumn="0" w:noHBand="0" w:noVBand="1"/>
-      </w:tblPr>
-      <w:tblGrid>
-        <w:gridCol w:w="10661"/>
-      </w:tblGrid>
-      <w:tr>
-        <w:trPr>
-          <w:trHeight w:val="300"/>
-        </w:trPr>
-        <w:tc>
-          <w:tcPr>
-            <w:tcW w:w="10661" w:type="dxa"/>
-            <w:tcBorders>
-              <w:top w:val="single" w:sz="4" w:space="0" w:color="000000"/>
-              <w:left w:val="single" w:sz="4" w:space="0" w:color="000000"/>
-              <w:bottom w:val="single" w:sz="4" w:space="0" w:color="000000"/>
-              <w:right w:val="single" w:sz="4" w:space="0" w:color="000000"/>
-            </w:tcBorders>
-            <w:shd w:val="clear" w:color="auto" w:fill="D9D9D9"/>
-            <w:tcMar>
-              <w:top w:w="80" w:type="dxa"/>
-              <w:left w:w="80" w:type="dxa"/>
-              <w:bottom w:w="80" w:type="dxa"/>
-              <w:right w:w="80" w:type="dxa"/>
-            </w:tcMar>
-          </w:tcPr>
-          <w:p>
-            <w:pPr>
-              <w:pStyle w:val="Code"/>
-              <w:spacing w:before="0" w:after="0"/>
-              <w:jc w:val="center"/>
-            </w:pPr>
-            <w:r>
-              <w:rPr>
-                <w:rStyle w:val="None"/>
-                <w:rFonts w:ascii="Helvetica" w:hAnsi="Helvetica"/>
-              </w:rPr>
-              <w:t>Sample code usage</w:t>
-            </w:r>
-          </w:p>
-        </w:tc>
-      </w:tr>
-      <w:tr>
-        <w:trPr>
-          <w:trHeight w:val="3530"/>
-        </w:trPr>
-        <w:tc>
-          <w:tcPr>
-            <w:tcW w:w="10661" w:type="dxa"/>
-            <w:tcBorders>
-              <w:top w:val="single" w:sz="4" w:space="0" w:color="000000"/>
-              <w:left w:val="single" w:sz="4" w:space="0" w:color="000000"/>
-              <w:bottom w:val="single" w:sz="4" w:space="0" w:color="000000"/>
-              <w:right w:val="single" w:sz="4" w:space="0" w:color="000000"/>
-            </w:tcBorders>
-            <w:shd w:val="clear" w:color="auto" w:fill="auto"/>
-            <w:tcMar>
-              <w:top w:w="80" w:type="dxa"/>
-              <w:left w:w="80" w:type="dxa"/>
-              <w:bottom w:w="80" w:type="dxa"/>
-              <w:right w:w="80" w:type="dxa"/>
-            </w:tcMar>
-          </w:tcPr>
-          <w:p>
-            <w:pPr>
-              <w:shd w:val="clear" w:color="auto" w:fill="FFFFFF"/>
-              <w:spacing w:before="0" w:after="0" w:line="285" w:lineRule="atLeast"/>
-              <w:rPr>
-                <w:rFonts w:ascii="Consolas" w:eastAsia="Times New Roman" w:hAnsi="Consolas"/>
-                <w:color w:val="000000"/>
-                <w:lang w:val="bg-BG"/>
-              </w:rPr>
-            </w:pPr>
-            <w:r>
-              <w:rPr>
-                <w:rFonts w:ascii="Consolas" w:eastAsia="Times New Roman" w:hAnsi="Consolas"/>
-                <w:noProof/>
-                <w:color w:val="0000FF"/>
-              </w:rPr>
-              <w:t>let</w:t>
-            </w:r>
-            <w:r>
-              <w:rPr>
-                <w:rFonts w:ascii="Consolas" w:eastAsia="Times New Roman" w:hAnsi="Consolas"/>
-                <w:noProof/>
-                <w:color w:val="001080"/>
-              </w:rPr>
-              <w:t> bank</w:t>
-            </w:r>
-            <w:r>
-              <w:rPr>
-                <w:rFonts w:ascii="Consolas" w:eastAsia="Times New Roman" w:hAnsi="Consolas"/>
-                <w:noProof/>
-                <w:color w:val="000000"/>
-              </w:rPr>
-              <w:t> = </w:t>
-            </w:r>
-            <w:r>
-              <w:rPr>
-                <w:rFonts w:ascii="Consolas" w:eastAsia="Times New Roman" w:hAnsi="Consolas"/>
-                <w:noProof/>
-                <w:color w:val="0000FF"/>
-              </w:rPr>
-              <w:t>new</w:t>
-            </w:r>
-            <w:r>
-              <w:rPr>
-                <w:rFonts w:ascii="Consolas" w:eastAsia="Times New Roman" w:hAnsi="Consolas"/>
-                <w:noProof/>
-                <w:color w:val="000000"/>
-              </w:rPr>
-              <w:t> </w:t>
-            </w:r>
-            <w:r>
-              <w:rPr>
-                <w:rFonts w:ascii="Consolas" w:eastAsia="Times New Roman" w:hAnsi="Consolas"/>
-                <w:noProof/>
-                <w:color w:val="267F99"/>
-              </w:rPr>
-              <w:t>Bank</w:t>
-            </w:r>
-            <w:r>
-              <w:rPr>
-                <w:rFonts w:ascii="Consolas" w:eastAsia="Times New Roman" w:hAnsi="Consolas"/>
-                <w:noProof/>
-                <w:color w:val="000000"/>
-              </w:rPr>
-              <w:t>(</w:t>
-            </w:r>
-            <w:r>
-              <w:rPr>
-                <w:rFonts w:ascii="Consolas" w:eastAsia="Times New Roman" w:hAnsi="Consolas"/>
-                <w:noProof/>
-                <w:color w:val="A31515"/>
-              </w:rPr>
-              <w:t>"</w:t>
-            </w:r>
-            <w:r>
-              <w:rPr>
-                <w:rFonts w:ascii="Consolas" w:eastAsia="Times New Roman" w:hAnsi="Consolas"/>
-                <w:noProof/>
-                <w:color w:val="A31515"/>
-              </w:rPr>
-              <w:t>SoftUni Bank</w:t>
-            </w:r>
-            <w:r>
-              <w:rPr>
-                <w:rFonts w:ascii="Consolas" w:eastAsia="Times New Roman" w:hAnsi="Consolas"/>
-                <w:noProof/>
-                <w:color w:val="A31515"/>
-              </w:rPr>
-              <w:t>"</w:t>
-            </w:r>
-            <w:r>
-              <w:rPr>
-                <w:rFonts w:ascii="Consolas" w:eastAsia="Times New Roman" w:hAnsi="Consolas"/>
-                <w:noProof/>
-                <w:color w:val="000000"/>
-              </w:rPr>
-              <w:t>);</w:t>
-            </w:r>
-          </w:p>
-          <w:p>
-            <w:pPr>
-              <w:shd w:val="clear" w:color="auto" w:fill="FFFFFF"/>
-              <w:spacing w:before="0" w:after="0" w:line="285" w:lineRule="atLeast"/>
-              <w:rPr>
-                <w:rFonts w:ascii="Consolas" w:eastAsia="Times New Roman" w:hAnsi="Consolas"/>
-                <w:color w:val="000000"/>
-                <w:lang w:val="bg-BG"/>
-              </w:rPr>
-            </w:pPr>
-          </w:p>
-          <w:p>
-            <w:pPr>
-              <w:shd w:val="clear" w:color="auto" w:fill="FFFFFF"/>
-              <w:spacing w:before="0" w:after="0" w:line="285" w:lineRule="atLeast"/>
-              <w:rPr>
-                <w:rFonts w:ascii="Consolas" w:eastAsia="Times New Roman" w:hAnsi="Consolas"/>
-                <w:color w:val="000000"/>
-                <w:lang w:val="bg-BG"/>
-              </w:rPr>
-            </w:pPr>
-            <w:r>
-              <w:rPr>
-                <w:rFonts w:ascii="Consolas" w:eastAsia="Times New Roman" w:hAnsi="Consolas"/>
-                <w:noProof/>
-                <w:color w:val="001080"/>
-              </w:rPr>
-              <w:t>console</w:t>
-            </w:r>
-            <w:r>
-              <w:rPr>
-                <w:rFonts w:ascii="Consolas" w:eastAsia="Times New Roman" w:hAnsi="Consolas"/>
-                <w:noProof/>
-                <w:color w:val="000000"/>
-              </w:rPr>
-              <w:t>.</w:t>
-            </w:r>
-            <w:r>
-              <w:rPr>
-                <w:rFonts w:ascii="Consolas" w:eastAsia="Times New Roman" w:hAnsi="Consolas"/>
-                <w:noProof/>
-                <w:color w:val="795E26"/>
-              </w:rPr>
-              <w:t>log</w:t>
-            </w:r>
-            <w:r>
-              <w:rPr>
-                <w:rFonts w:ascii="Consolas" w:eastAsia="Times New Roman" w:hAnsi="Consolas"/>
-                <w:noProof/>
-                <w:color w:val="000000"/>
-              </w:rPr>
-              <w:t>(</w:t>
-            </w:r>
-            <w:r>
-              <w:rPr>
-                <w:rFonts w:ascii="Consolas" w:eastAsia="Times New Roman" w:hAnsi="Consolas"/>
-                <w:noProof/>
-                <w:color w:val="001080"/>
-              </w:rPr>
-              <w:t>bank</w:t>
-            </w:r>
-            <w:r>
-              <w:rPr>
-                <w:rFonts w:ascii="Consolas" w:eastAsia="Times New Roman" w:hAnsi="Consolas"/>
-                <w:noProof/>
-                <w:color w:val="000000"/>
-              </w:rPr>
-              <w:t>.</w:t>
-            </w:r>
-            <w:r>
-              <w:rPr>
-                <w:rFonts w:ascii="Consolas" w:eastAsia="Times New Roman" w:hAnsi="Consolas"/>
-                <w:noProof/>
-                <w:color w:val="795E26"/>
-              </w:rPr>
-              <w:t>newCustomer</w:t>
-            </w:r>
-            <w:r>
-              <w:rPr>
-                <w:rFonts w:ascii="Consolas" w:eastAsia="Times New Roman" w:hAnsi="Consolas"/>
-                <w:noProof/>
-                <w:color w:val="000000"/>
-              </w:rPr>
-              <w:t>({</w:t>
-            </w:r>
-            <w:r>
-              <w:rPr>
-                <w:rFonts w:ascii="Consolas" w:eastAsia="Times New Roman" w:hAnsi="Consolas"/>
-                <w:noProof/>
-                <w:color w:val="001080"/>
-              </w:rPr>
-              <w:t>firstName</w:t>
-            </w:r>
-            <w:r>
-              <w:rPr>
-                <w:rFonts w:ascii="Consolas" w:eastAsia="Times New Roman" w:hAnsi="Consolas"/>
-                <w:noProof/>
-                <w:color w:val="000000"/>
-              </w:rPr>
-              <w:t>: </w:t>
-            </w:r>
-            <w:r>
-              <w:rPr>
-                <w:rFonts w:ascii="Consolas" w:eastAsia="Times New Roman" w:hAnsi="Consolas"/>
-                <w:noProof/>
-                <w:color w:val="A31515"/>
-              </w:rPr>
-              <w:t>"</w:t>
-            </w:r>
-            <w:r>
-              <w:rPr>
-                <w:rFonts w:ascii="Consolas" w:eastAsia="Times New Roman" w:hAnsi="Consolas"/>
-                <w:noProof/>
-                <w:color w:val="A31515"/>
-              </w:rPr>
-              <w:t>Svetlin</w:t>
-            </w:r>
-            <w:r>
-              <w:rPr>
-                <w:rFonts w:ascii="Consolas" w:eastAsia="Times New Roman" w:hAnsi="Consolas"/>
-                <w:noProof/>
-                <w:color w:val="A31515"/>
-              </w:rPr>
-              <w:t>"</w:t>
-            </w:r>
-            <w:r>
-              <w:rPr>
-                <w:rFonts w:ascii="Consolas" w:eastAsia="Times New Roman" w:hAnsi="Consolas"/>
-                <w:noProof/>
-                <w:color w:val="000000"/>
-              </w:rPr>
-              <w:t>, </w:t>
-            </w:r>
-            <w:r>
-              <w:rPr>
-                <w:rFonts w:ascii="Consolas" w:eastAsia="Times New Roman" w:hAnsi="Consolas"/>
-                <w:noProof/>
-                <w:color w:val="001080"/>
-              </w:rPr>
-              <w:t>lastName</w:t>
-            </w:r>
-            <w:r>
-              <w:rPr>
-                <w:rFonts w:ascii="Consolas" w:eastAsia="Times New Roman" w:hAnsi="Consolas"/>
-                <w:noProof/>
-                <w:color w:val="000000"/>
-              </w:rPr>
-              <w:t>: </w:t>
-            </w:r>
-            <w:r>
-              <w:rPr>
-                <w:rFonts w:ascii="Consolas" w:eastAsia="Times New Roman" w:hAnsi="Consolas"/>
-                <w:noProof/>
-                <w:color w:val="A31515"/>
-              </w:rPr>
-              <w:t>"</w:t>
-            </w:r>
-            <w:r>
-              <w:rPr>
-                <w:rFonts w:ascii="Consolas" w:eastAsia="Times New Roman" w:hAnsi="Consolas"/>
-                <w:noProof/>
-                <w:color w:val="A31515"/>
-              </w:rPr>
-              <w:t>Nakov</w:t>
-            </w:r>
-            <w:r>
-              <w:rPr>
-                <w:rFonts w:ascii="Consolas" w:eastAsia="Times New Roman" w:hAnsi="Consolas"/>
-                <w:noProof/>
-                <w:color w:val="A31515"/>
-              </w:rPr>
-              <w:t>"</w:t>
-            </w:r>
-            <w:r>
-              <w:rPr>
-                <w:rFonts w:ascii="Consolas" w:eastAsia="Times New Roman" w:hAnsi="Consolas"/>
-                <w:noProof/>
-                <w:color w:val="000000"/>
-              </w:rPr>
-              <w:t>, </w:t>
-            </w:r>
-            <w:r>
-              <w:rPr>
-                <w:rFonts w:ascii="Consolas" w:eastAsia="Times New Roman" w:hAnsi="Consolas"/>
-                <w:noProof/>
-                <w:color w:val="001080"/>
-              </w:rPr>
-              <w:t>personalId</w:t>
-            </w:r>
-            <w:r>
-              <w:rPr>
-                <w:rFonts w:ascii="Consolas" w:eastAsia="Times New Roman" w:hAnsi="Consolas"/>
-                <w:noProof/>
-                <w:color w:val="000000"/>
-              </w:rPr>
-              <w:t>: </w:t>
-            </w:r>
-            <w:r>
-              <w:rPr>
-                <w:rFonts w:ascii="Consolas" w:eastAsia="Times New Roman" w:hAnsi="Consolas"/>
-                <w:noProof/>
-                <w:color w:val="098658"/>
-              </w:rPr>
-              <w:t>6233267</w:t>
-            </w:r>
-            <w:r>
-              <w:rPr>
-                <w:rFonts w:ascii="Consolas" w:eastAsia="Times New Roman" w:hAnsi="Consolas"/>
-                <w:noProof/>
-                <w:color w:val="000000"/>
-              </w:rPr>
-              <w:t>}));</w:t>
-            </w:r>
-          </w:p>
-          <w:p>
-            <w:pPr>
-              <w:shd w:val="clear" w:color="auto" w:fill="FFFFFF"/>
-              <w:spacing w:before="0" w:after="0" w:line="285" w:lineRule="atLeast"/>
-              <w:rPr>
-                <w:rFonts w:ascii="Consolas" w:eastAsia="Times New Roman" w:hAnsi="Consolas"/>
-                <w:color w:val="000000"/>
-                <w:lang w:val="bg-BG"/>
-              </w:rPr>
-            </w:pPr>
-            <w:r>
-              <w:rPr>
-                <w:rFonts w:ascii="Consolas" w:eastAsia="Times New Roman" w:hAnsi="Consolas"/>
-                <w:noProof/>
-                <w:color w:val="001080"/>
-              </w:rPr>
-              <w:t>console</w:t>
-            </w:r>
-            <w:r>
-              <w:rPr>
-                <w:rFonts w:ascii="Consolas" w:eastAsia="Times New Roman" w:hAnsi="Consolas"/>
-                <w:noProof/>
-                <w:color w:val="000000"/>
-              </w:rPr>
-              <w:t>.</w:t>
-            </w:r>
-            <w:r>
-              <w:rPr>
-                <w:rFonts w:ascii="Consolas" w:eastAsia="Times New Roman" w:hAnsi="Consolas"/>
-                <w:noProof/>
-                <w:color w:val="795E26"/>
-              </w:rPr>
-              <w:t>log</w:t>
-            </w:r>
-            <w:r>
-              <w:rPr>
-                <w:rFonts w:ascii="Consolas" w:eastAsia="Times New Roman" w:hAnsi="Consolas"/>
-                <w:noProof/>
-                <w:color w:val="000000"/>
-              </w:rPr>
-              <w:t>(</w:t>
-            </w:r>
-            <w:r>
-              <w:rPr>
-                <w:rFonts w:ascii="Consolas" w:eastAsia="Times New Roman" w:hAnsi="Consolas"/>
-                <w:noProof/>
-                <w:color w:val="001080"/>
-              </w:rPr>
-              <w:t>bank</w:t>
-            </w:r>
-            <w:r>
-              <w:rPr>
-                <w:rFonts w:ascii="Consolas" w:eastAsia="Times New Roman" w:hAnsi="Consolas"/>
-                <w:noProof/>
-                <w:color w:val="000000"/>
-              </w:rPr>
-              <w:t>.</w:t>
-            </w:r>
-            <w:r>
-              <w:rPr>
-                <w:rFonts w:ascii="Consolas" w:eastAsia="Times New Roman" w:hAnsi="Consolas"/>
-                <w:noProof/>
-                <w:color w:val="795E26"/>
-              </w:rPr>
-              <w:t>newCustomer</w:t>
-            </w:r>
-            <w:r>
-              <w:rPr>
-                <w:rFonts w:ascii="Consolas" w:eastAsia="Times New Roman" w:hAnsi="Consolas"/>
-                <w:noProof/>
-                <w:color w:val="000000"/>
-              </w:rPr>
-              <w:t>({</w:t>
-            </w:r>
-            <w:r>
-              <w:rPr>
-                <w:rFonts w:ascii="Consolas" w:eastAsia="Times New Roman" w:hAnsi="Consolas"/>
-                <w:noProof/>
-                <w:color w:val="001080"/>
-              </w:rPr>
-              <w:t>firstName</w:t>
-            </w:r>
-            <w:r>
-              <w:rPr>
-                <w:rFonts w:ascii="Consolas" w:eastAsia="Times New Roman" w:hAnsi="Consolas"/>
-                <w:noProof/>
-                <w:color w:val="000000"/>
-              </w:rPr>
-              <w:t>: </w:t>
-            </w:r>
-            <w:r>
-              <w:rPr>
-                <w:rFonts w:ascii="Consolas" w:eastAsia="Times New Roman" w:hAnsi="Consolas"/>
-                <w:noProof/>
-                <w:color w:val="A31515"/>
-              </w:rPr>
-              <w:t>"</w:t>
-            </w:r>
-            <w:r>
-              <w:rPr>
-                <w:rFonts w:ascii="Consolas" w:eastAsia="Times New Roman" w:hAnsi="Consolas"/>
-                <w:noProof/>
-                <w:color w:val="A31515"/>
-              </w:rPr>
-              <w:t>Mihaela</w:t>
-            </w:r>
-            <w:r>
-              <w:rPr>
-                <w:rFonts w:ascii="Consolas" w:eastAsia="Times New Roman" w:hAnsi="Consolas"/>
-                <w:noProof/>
-                <w:color w:val="A31515"/>
-              </w:rPr>
-              <w:t>"</w:t>
-            </w:r>
-            <w:r>
-              <w:rPr>
-                <w:rFonts w:ascii="Consolas" w:eastAsia="Times New Roman" w:hAnsi="Consolas"/>
-                <w:noProof/>
-                <w:color w:val="000000"/>
-              </w:rPr>
-              <w:t>, </w:t>
-            </w:r>
-            <w:r>
-              <w:rPr>
-                <w:rFonts w:ascii="Consolas" w:eastAsia="Times New Roman" w:hAnsi="Consolas"/>
-                <w:noProof/>
-                <w:color w:val="001080"/>
-              </w:rPr>
-              <w:t>lastName</w:t>
-            </w:r>
-            <w:r>
-              <w:rPr>
-                <w:rFonts w:ascii="Consolas" w:eastAsia="Times New Roman" w:hAnsi="Consolas"/>
-                <w:noProof/>
-                <w:color w:val="000000"/>
-              </w:rPr>
-              <w:t>: </w:t>
-            </w:r>
-            <w:r>
-              <w:rPr>
-                <w:rFonts w:ascii="Consolas" w:eastAsia="Times New Roman" w:hAnsi="Consolas"/>
-                <w:noProof/>
-                <w:color w:val="A31515"/>
-              </w:rPr>
-              <w:t>"</w:t>
-            </w:r>
-            <w:r>
-              <w:rPr>
-                <w:rFonts w:ascii="Consolas" w:eastAsia="Times New Roman" w:hAnsi="Consolas"/>
-                <w:noProof/>
-                <w:color w:val="A31515"/>
-              </w:rPr>
-              <w:t>Mileva</w:t>
-            </w:r>
-            <w:r>
-              <w:rPr>
-                <w:rFonts w:ascii="Consolas" w:eastAsia="Times New Roman" w:hAnsi="Consolas"/>
-                <w:noProof/>
-                <w:color w:val="A31515"/>
-              </w:rPr>
-              <w:t>"</w:t>
-            </w:r>
-            <w:r>
-              <w:rPr>
-                <w:rFonts w:ascii="Consolas" w:eastAsia="Times New Roman" w:hAnsi="Consolas"/>
-                <w:noProof/>
-                <w:color w:val="000000"/>
-              </w:rPr>
-              <w:t>, </w:t>
-            </w:r>
-            <w:r>
-              <w:rPr>
-                <w:rFonts w:ascii="Consolas" w:eastAsia="Times New Roman" w:hAnsi="Consolas"/>
-                <w:noProof/>
-                <w:color w:val="001080"/>
-              </w:rPr>
-              <w:t>personalId</w:t>
-            </w:r>
-            <w:r>
-              <w:rPr>
-                <w:rFonts w:ascii="Consolas" w:eastAsia="Times New Roman" w:hAnsi="Consolas"/>
-                <w:noProof/>
-                <w:color w:val="000000"/>
-              </w:rPr>
-              <w:t>: </w:t>
-            </w:r>
-            <w:r>
-              <w:rPr>
-                <w:rFonts w:ascii="Consolas" w:eastAsia="Times New Roman" w:hAnsi="Consolas"/>
-                <w:noProof/>
-                <w:color w:val="098658"/>
-              </w:rPr>
-              <w:t>4151596</w:t>
-            </w:r>
-            <w:r>
-              <w:rPr>
-                <w:rFonts w:ascii="Consolas" w:eastAsia="Times New Roman" w:hAnsi="Consolas"/>
-                <w:noProof/>
-                <w:color w:val="000000"/>
-              </w:rPr>
-              <w:t>}));</w:t>
-            </w:r>
-          </w:p>
-          <w:p>
-            <w:pPr>
-              <w:shd w:val="clear" w:color="auto" w:fill="FFFFFF"/>
-              <w:spacing w:before="0" w:after="0" w:line="285" w:lineRule="atLeast"/>
-              <w:rPr>
-                <w:rFonts w:ascii="Consolas" w:eastAsia="Times New Roman" w:hAnsi="Consolas"/>
-                <w:color w:val="001080"/>
-                <w:lang w:val="bg-BG"/>
-              </w:rPr>
-            </w:pPr>
-          </w:p>
-          <w:p>
-            <w:pPr>
-              <w:shd w:val="clear" w:color="auto" w:fill="FFFFFF"/>
-              <w:spacing w:before="0" w:after="0" w:line="285" w:lineRule="atLeast"/>
-              <w:rPr>
-                <w:rFonts w:ascii="Consolas" w:eastAsia="Times New Roman" w:hAnsi="Consolas"/>
-                <w:color w:val="000000"/>
-                <w:lang w:val="bg-BG"/>
-              </w:rPr>
-            </w:pPr>
-            <w:r>
-              <w:rPr>
-                <w:rFonts w:ascii="Consolas" w:eastAsia="Times New Roman" w:hAnsi="Consolas"/>
-                <w:noProof/>
-                <w:color w:val="001080"/>
-              </w:rPr>
-              <w:t>bank</w:t>
-            </w:r>
-            <w:r>
-              <w:rPr>
-                <w:rFonts w:ascii="Consolas" w:eastAsia="Times New Roman" w:hAnsi="Consolas"/>
-                <w:noProof/>
-                <w:color w:val="000000"/>
-              </w:rPr>
-              <w:t>.</w:t>
-            </w:r>
-            <w:r>
-              <w:rPr>
-                <w:rFonts w:ascii="Consolas" w:eastAsia="Times New Roman" w:hAnsi="Consolas"/>
-                <w:noProof/>
-                <w:color w:val="795E26"/>
-              </w:rPr>
-              <w:t>depositMoney</w:t>
-            </w:r>
-            <w:r>
-              <w:rPr>
-                <w:rFonts w:ascii="Consolas" w:eastAsia="Times New Roman" w:hAnsi="Consolas"/>
-                <w:noProof/>
-                <w:color w:val="000000"/>
-              </w:rPr>
-              <w:t>(</w:t>
-            </w:r>
-            <w:r>
-              <w:rPr>
-                <w:rFonts w:ascii="Consolas" w:eastAsia="Times New Roman" w:hAnsi="Consolas"/>
-                <w:noProof/>
-                <w:color w:val="098658"/>
-              </w:rPr>
-              <w:t>6233267</w:t>
-            </w:r>
-            <w:r>
-              <w:rPr>
-                <w:rFonts w:ascii="Consolas" w:eastAsia="Times New Roman" w:hAnsi="Consolas"/>
-                <w:noProof/>
-                <w:color w:val="000000"/>
-              </w:rPr>
-              <w:t>, </w:t>
-            </w:r>
-            <w:r>
-              <w:rPr>
-                <w:rFonts w:ascii="Consolas" w:eastAsia="Times New Roman" w:hAnsi="Consolas"/>
-                <w:noProof/>
-                <w:color w:val="098658"/>
-              </w:rPr>
-              <w:t>250</w:t>
-            </w:r>
-            <w:r>
-              <w:rPr>
-                <w:rFonts w:ascii="Consolas" w:eastAsia="Times New Roman" w:hAnsi="Consolas"/>
-                <w:noProof/>
-                <w:color w:val="000000"/>
-              </w:rPr>
-              <w:t>);</w:t>
-            </w:r>
-          </w:p>
-          <w:p>
-            <w:pPr>
-              <w:shd w:val="clear" w:color="auto" w:fill="FFFFFF"/>
-              <w:spacing w:before="0" w:after="0" w:line="285" w:lineRule="atLeast"/>
-              <w:rPr>
-                <w:rFonts w:ascii="Consolas" w:eastAsia="Times New Roman" w:hAnsi="Consolas"/>
-                <w:color w:val="000000"/>
-                <w:lang w:val="bg-BG"/>
-              </w:rPr>
-            </w:pPr>
-            <w:r>
-              <w:rPr>
-                <w:rFonts w:ascii="Consolas" w:eastAsia="Times New Roman" w:hAnsi="Consolas"/>
-                <w:noProof/>
-                <w:color w:val="001080"/>
-              </w:rPr>
-              <w:t>console</w:t>
-            </w:r>
-            <w:r>
-              <w:rPr>
-                <w:rFonts w:ascii="Consolas" w:eastAsia="Times New Roman" w:hAnsi="Consolas"/>
-                <w:noProof/>
-                <w:color w:val="000000"/>
-              </w:rPr>
-              <w:t>.</w:t>
-            </w:r>
-            <w:r>
-              <w:rPr>
-                <w:rFonts w:ascii="Consolas" w:eastAsia="Times New Roman" w:hAnsi="Consolas"/>
-                <w:noProof/>
-                <w:color w:val="795E26"/>
-              </w:rPr>
-              <w:t>log</w:t>
-            </w:r>
-            <w:r>
-              <w:rPr>
-                <w:rFonts w:ascii="Consolas" w:eastAsia="Times New Roman" w:hAnsi="Consolas"/>
-                <w:noProof/>
-                <w:color w:val="000000"/>
-              </w:rPr>
-              <w:t>(</w:t>
-            </w:r>
-            <w:r>
-              <w:rPr>
-                <w:rFonts w:ascii="Consolas" w:eastAsia="Times New Roman" w:hAnsi="Consolas"/>
-                <w:noProof/>
-                <w:color w:val="001080"/>
-              </w:rPr>
-              <w:t>bank</w:t>
-            </w:r>
-            <w:r>
-              <w:rPr>
-                <w:rFonts w:ascii="Consolas" w:eastAsia="Times New Roman" w:hAnsi="Consolas"/>
-                <w:noProof/>
-                <w:color w:val="000000"/>
-              </w:rPr>
-              <w:t>.</w:t>
-            </w:r>
-            <w:r>
-              <w:rPr>
-                <w:rFonts w:ascii="Consolas" w:eastAsia="Times New Roman" w:hAnsi="Consolas"/>
-                <w:noProof/>
-                <w:color w:val="795E26"/>
-              </w:rPr>
-              <w:t>depositMoney</w:t>
-            </w:r>
-            <w:r>
-              <w:rPr>
-                <w:rFonts w:ascii="Consolas" w:eastAsia="Times New Roman" w:hAnsi="Consolas"/>
-                <w:noProof/>
-                <w:color w:val="000000"/>
-              </w:rPr>
-              <w:t>(</w:t>
-            </w:r>
-            <w:r>
-              <w:rPr>
-                <w:rFonts w:ascii="Consolas" w:eastAsia="Times New Roman" w:hAnsi="Consolas"/>
-                <w:noProof/>
-                <w:color w:val="098658"/>
-              </w:rPr>
-              <w:t>6233267</w:t>
-            </w:r>
-            <w:r>
-              <w:rPr>
-                <w:rFonts w:ascii="Consolas" w:eastAsia="Times New Roman" w:hAnsi="Consolas"/>
-                <w:noProof/>
-                <w:color w:val="000000"/>
-              </w:rPr>
-              <w:t>, </w:t>
-            </w:r>
-            <w:r>
-              <w:rPr>
-                <w:rFonts w:ascii="Consolas" w:eastAsia="Times New Roman" w:hAnsi="Consolas"/>
-                <w:noProof/>
-                <w:color w:val="098658"/>
-              </w:rPr>
-              <w:t>250</w:t>
-            </w:r>
-            <w:r>
-              <w:rPr>
-                <w:rFonts w:ascii="Consolas" w:eastAsia="Times New Roman" w:hAnsi="Consolas"/>
-                <w:noProof/>
-                <w:color w:val="000000"/>
-              </w:rPr>
-              <w:t>));</w:t>
-            </w:r>
-          </w:p>
-          <w:p>
-            <w:pPr>
-              <w:shd w:val="clear" w:color="auto" w:fill="FFFFFF"/>
-              <w:spacing w:before="0" w:after="0" w:line="285" w:lineRule="atLeast"/>
-              <w:rPr>
-                <w:rFonts w:ascii="Consolas" w:eastAsia="Times New Roman" w:hAnsi="Consolas"/>
-                <w:color w:val="000000"/>
-                <w:lang w:val="bg-BG"/>
-              </w:rPr>
-            </w:pPr>
-            <w:r>
-              <w:rPr>
-                <w:rFonts w:ascii="Consolas" w:eastAsia="Times New Roman" w:hAnsi="Consolas"/>
-                <w:noProof/>
-                <w:color w:val="001080"/>
-              </w:rPr>
-              <w:t>bank</w:t>
-            </w:r>
-            <w:r>
-              <w:rPr>
-                <w:rFonts w:ascii="Consolas" w:eastAsia="Times New Roman" w:hAnsi="Consolas"/>
-                <w:noProof/>
-                <w:color w:val="000000"/>
-              </w:rPr>
-              <w:t>.</w:t>
-            </w:r>
-            <w:r>
-              <w:rPr>
-                <w:rFonts w:ascii="Consolas" w:eastAsia="Times New Roman" w:hAnsi="Consolas"/>
-                <w:noProof/>
-                <w:color w:val="795E26"/>
-              </w:rPr>
-              <w:t>depositMoney</w:t>
-            </w:r>
-            <w:r>
-              <w:rPr>
-                <w:rFonts w:ascii="Consolas" w:eastAsia="Times New Roman" w:hAnsi="Consolas"/>
-                <w:noProof/>
-                <w:color w:val="000000"/>
-              </w:rPr>
-              <w:t>(</w:t>
-            </w:r>
-            <w:r>
-              <w:rPr>
-                <w:rFonts w:ascii="Consolas" w:eastAsia="Times New Roman" w:hAnsi="Consolas"/>
-                <w:noProof/>
-                <w:color w:val="098658"/>
-              </w:rPr>
-              <w:t>4151596</w:t>
-            </w:r>
-            <w:r>
-              <w:rPr>
-                <w:rFonts w:ascii="Consolas" w:eastAsia="Times New Roman" w:hAnsi="Consolas"/>
-                <w:noProof/>
-                <w:color w:val="000000"/>
-              </w:rPr>
-              <w:t>,</w:t>
-            </w:r>
-            <w:r>
-              <w:rPr>
-                <w:rFonts w:ascii="Consolas" w:eastAsia="Times New Roman" w:hAnsi="Consolas"/>
-                <w:noProof/>
-                <w:color w:val="098658"/>
-              </w:rPr>
-              <w:t>555</w:t>
-            </w:r>
-            <w:r>
-              <w:rPr>
-                <w:rFonts w:ascii="Consolas" w:eastAsia="Times New Roman" w:hAnsi="Consolas"/>
-                <w:noProof/>
-                <w:color w:val="000000"/>
-              </w:rPr>
-              <w:t>);</w:t>
-            </w:r>
-          </w:p>
-          <w:p>
-            <w:pPr>
-              <w:shd w:val="clear" w:color="auto" w:fill="FFFFFF"/>
-              <w:spacing w:before="0" w:after="0" w:line="285" w:lineRule="atLeast"/>
-              <w:rPr>
-                <w:rFonts w:ascii="Consolas" w:eastAsia="Times New Roman" w:hAnsi="Consolas"/>
-                <w:color w:val="000000"/>
-                <w:lang w:val="bg-BG"/>
-              </w:rPr>
-            </w:pPr>
-          </w:p>
-          <w:p>
-            <w:pPr>
-              <w:shd w:val="clear" w:color="auto" w:fill="FFFFFF"/>
-              <w:spacing w:before="0" w:after="0" w:line="285" w:lineRule="atLeast"/>
-              <w:rPr>
-                <w:rFonts w:ascii="Consolas" w:eastAsia="Times New Roman" w:hAnsi="Consolas"/>
-                <w:color w:val="000000"/>
-                <w:lang w:val="bg-BG"/>
-              </w:rPr>
-            </w:pPr>
-            <w:r>
-              <w:rPr>
-                <w:rFonts w:ascii="Consolas" w:eastAsia="Times New Roman" w:hAnsi="Consolas"/>
-                <w:noProof/>
-                <w:color w:val="001080"/>
-              </w:rPr>
-              <w:t>console</w:t>
-            </w:r>
-            <w:r>
-              <w:rPr>
-                <w:rFonts w:ascii="Consolas" w:eastAsia="Times New Roman" w:hAnsi="Consolas"/>
-                <w:noProof/>
-                <w:color w:val="000000"/>
-              </w:rPr>
-              <w:t>.</w:t>
-            </w:r>
-            <w:r>
-              <w:rPr>
-                <w:rFonts w:ascii="Consolas" w:eastAsia="Times New Roman" w:hAnsi="Consolas"/>
-                <w:noProof/>
-                <w:color w:val="795E26"/>
-              </w:rPr>
-              <w:t>log</w:t>
-            </w:r>
-            <w:r>
-              <w:rPr>
-                <w:rFonts w:ascii="Consolas" w:eastAsia="Times New Roman" w:hAnsi="Consolas"/>
-                <w:noProof/>
-                <w:color w:val="000000"/>
-              </w:rPr>
-              <w:t>(</w:t>
-            </w:r>
-            <w:r>
-              <w:rPr>
-                <w:rFonts w:ascii="Consolas" w:eastAsia="Times New Roman" w:hAnsi="Consolas"/>
-                <w:noProof/>
-                <w:color w:val="001080"/>
-              </w:rPr>
-              <w:t>bank</w:t>
-            </w:r>
-            <w:r>
-              <w:rPr>
-                <w:rFonts w:ascii="Consolas" w:eastAsia="Times New Roman" w:hAnsi="Consolas"/>
-                <w:noProof/>
-                <w:color w:val="000000"/>
-              </w:rPr>
-              <w:t>.</w:t>
-            </w:r>
-            <w:r>
-              <w:rPr>
-                <w:rFonts w:ascii="Consolas" w:eastAsia="Times New Roman" w:hAnsi="Consolas"/>
-                <w:noProof/>
-                <w:color w:val="795E26"/>
-              </w:rPr>
-              <w:t>withdrawMoney</w:t>
-            </w:r>
-            <w:r>
-              <w:rPr>
-                <w:rFonts w:ascii="Consolas" w:eastAsia="Times New Roman" w:hAnsi="Consolas"/>
-                <w:noProof/>
-                <w:color w:val="000000"/>
-              </w:rPr>
-              <w:t>(</w:t>
-            </w:r>
-            <w:r>
-              <w:rPr>
-                <w:rFonts w:ascii="Consolas" w:eastAsia="Times New Roman" w:hAnsi="Consolas"/>
-                <w:noProof/>
-                <w:color w:val="098658"/>
-              </w:rPr>
-              <w:t>6233267</w:t>
-            </w:r>
-            <w:r>
-              <w:rPr>
-                <w:rFonts w:ascii="Consolas" w:eastAsia="Times New Roman" w:hAnsi="Consolas"/>
-                <w:noProof/>
-                <w:color w:val="000000"/>
-              </w:rPr>
-              <w:t>, </w:t>
-            </w:r>
-            <w:r>
-              <w:rPr>
-                <w:rFonts w:ascii="Consolas" w:eastAsia="Times New Roman" w:hAnsi="Consolas"/>
-                <w:noProof/>
-                <w:color w:val="098658"/>
-              </w:rPr>
-              <w:t>125</w:t>
-            </w:r>
-            <w:r>
-              <w:rPr>
-                <w:rFonts w:ascii="Consolas" w:eastAsia="Times New Roman" w:hAnsi="Consolas"/>
-                <w:noProof/>
-                <w:color w:val="000000"/>
-              </w:rPr>
-              <w:t>));</w:t>
-            </w:r>
-          </w:p>
-          <w:p>
-            <w:pPr>
-              <w:shd w:val="clear" w:color="auto" w:fill="FFFFFF"/>
-              <w:spacing w:before="0" w:after="0" w:line="285" w:lineRule="atLeast"/>
-              <w:rPr>
-                <w:rFonts w:ascii="Consolas" w:eastAsia="Times New Roman" w:hAnsi="Consolas"/>
-                <w:lang w:val="bg-BG"/>
-              </w:rPr>
-            </w:pPr>
-          </w:p>
-          <w:p>
-            <w:pPr>
-              <w:shd w:val="clear" w:color="auto" w:fill="FFFFFF"/>
-              <w:spacing w:before="0" w:after="0" w:line="285" w:lineRule="atLeast"/>
-              <w:rPr>
-                <w:rFonts w:ascii="Consolas" w:eastAsia="Times New Roman" w:hAnsi="Consolas"/>
-                <w:color w:val="000000"/>
-                <w:lang w:val="bg-BG"/>
-              </w:rPr>
-            </w:pPr>
-            <w:r>
-              <w:rPr>
-                <w:rFonts w:ascii="Consolas" w:eastAsia="Times New Roman" w:hAnsi="Consolas"/>
-                <w:noProof/>
-                <w:color w:val="001080"/>
-              </w:rPr>
-              <w:t>console</w:t>
-            </w:r>
-            <w:r>
-              <w:rPr>
-                <w:rFonts w:ascii="Consolas" w:eastAsia="Times New Roman" w:hAnsi="Consolas"/>
-                <w:noProof/>
-                <w:color w:val="000000"/>
-              </w:rPr>
-              <w:t>.</w:t>
-            </w:r>
-            <w:r>
-              <w:rPr>
-                <w:rFonts w:ascii="Consolas" w:eastAsia="Times New Roman" w:hAnsi="Consolas"/>
-                <w:noProof/>
-                <w:color w:val="795E26"/>
-              </w:rPr>
-              <w:t>log</w:t>
-            </w:r>
-            <w:r>
-              <w:rPr>
-                <w:rFonts w:ascii="Consolas" w:eastAsia="Times New Roman" w:hAnsi="Consolas"/>
-                <w:noProof/>
-                <w:color w:val="000000"/>
-              </w:rPr>
-              <w:t>(</w:t>
-            </w:r>
-            <w:r>
-              <w:rPr>
-                <w:rFonts w:ascii="Consolas" w:eastAsia="Times New Roman" w:hAnsi="Consolas"/>
-                <w:noProof/>
-                <w:color w:val="001080"/>
-              </w:rPr>
-              <w:t>bank</w:t>
-            </w:r>
-            <w:r>
-              <w:rPr>
-                <w:rFonts w:ascii="Consolas" w:eastAsia="Times New Roman" w:hAnsi="Consolas"/>
-                <w:noProof/>
-                <w:color w:val="000000"/>
-              </w:rPr>
-              <w:t>.</w:t>
-            </w:r>
-            <w:r>
-              <w:rPr>
-                <w:rFonts w:ascii="Consolas" w:eastAsia="Times New Roman" w:hAnsi="Consolas"/>
-                <w:noProof/>
-                <w:color w:val="795E26"/>
-              </w:rPr>
-              <w:t>customerInfo</w:t>
-            </w:r>
-            <w:r>
-              <w:rPr>
-                <w:rFonts w:ascii="Consolas" w:eastAsia="Times New Roman" w:hAnsi="Consolas"/>
-                <w:noProof/>
-                <w:color w:val="000000"/>
-              </w:rPr>
-              <w:t>(</w:t>
-            </w:r>
-            <w:r>
-              <w:rPr>
-                <w:rFonts w:ascii="Consolas" w:eastAsia="Times New Roman" w:hAnsi="Consolas"/>
-                <w:noProof/>
-                <w:color w:val="098658"/>
-              </w:rPr>
-              <w:t>6233267</w:t>
-            </w:r>
-            <w:r>
-              <w:rPr>
-                <w:rFonts w:ascii="Consolas" w:eastAsia="Times New Roman" w:hAnsi="Consolas"/>
-                <w:noProof/>
-                <w:color w:val="000000"/>
-              </w:rPr>
-              <w:t>));</w:t>
-            </w:r>
-          </w:p>
-          <w:p>
-            <w:pPr>
-              <w:pStyle w:val="Default"/>
-              <w:spacing w:line="360" w:lineRule="atLeast"/>
-              <w:rPr>
-                <w:rFonts w:hint="eastAsia"/>
-              </w:rPr>
-            </w:pPr>
-          </w:p>
-        </w:tc>
-      </w:tr>
-      <w:tr>
-        <w:trPr>
-          <w:trHeight w:val="388"/>
-        </w:trPr>
-        <w:tc>
-          <w:tcPr>
-            <w:tcW w:w="10661" w:type="dxa"/>
-            <w:tcBorders>
-              <w:top w:val="single" w:sz="4" w:space="0" w:color="000000"/>
-              <w:left w:val="single" w:sz="4" w:space="0" w:color="000000"/>
-              <w:bottom w:val="single" w:sz="4" w:space="0" w:color="000000"/>
-              <w:right w:val="single" w:sz="4" w:space="0" w:color="000000"/>
-            </w:tcBorders>
-            <w:shd w:val="clear" w:color="auto" w:fill="D9D9D9"/>
-            <w:tcMar>
-              <w:top w:w="80" w:type="dxa"/>
-              <w:left w:w="80" w:type="dxa"/>
-              <w:bottom w:w="80" w:type="dxa"/>
-              <w:right w:w="80" w:type="dxa"/>
-            </w:tcMar>
-          </w:tcPr>
-          <w:p>
-            <w:pPr>
-              <w:pStyle w:val="Code"/>
-              <w:spacing w:before="0" w:after="0"/>
-              <w:jc w:val="center"/>
-            </w:pPr>
-            <w:r>
-              <w:rPr>
-                <w:rStyle w:val="None"/>
-                <w:rFonts w:ascii="Helvetica" w:hAnsi="Helvetica"/>
-              </w:rPr>
-              <w:t>Corresponding output</w:t>
-            </w:r>
-          </w:p>
-        </w:tc>
-      </w:tr>
-      <w:tr>
-        <w:trPr>
-          <w:trHeight w:val="2405"/>
-        </w:trPr>
-        <w:tc>
-          <w:tcPr>
-            <w:tcW w:w="10661" w:type="dxa"/>
-            <w:tcBorders>
-              <w:top w:val="single" w:sz="4" w:space="0" w:color="000000"/>
-              <w:left w:val="single" w:sz="4" w:space="0" w:color="000000"/>
-              <w:bottom w:val="single" w:sz="4" w:space="0" w:color="000000"/>
-              <w:right w:val="single" w:sz="4" w:space="0" w:color="000000"/>
-            </w:tcBorders>
-            <w:shd w:val="clear" w:color="auto" w:fill="auto"/>
-            <w:tcMar>
-              <w:top w:w="80" w:type="dxa"/>
-              <w:left w:w="80" w:type="dxa"/>
-              <w:bottom w:w="80" w:type="dxa"/>
-              <w:right w:w="80" w:type="dxa"/>
-            </w:tcMar>
-          </w:tcPr>
-          <w:p>
-            <w:pPr>
-              <w:wordWrap w:val="0"/>
-              <w:spacing w:before="0" w:after="0" w:line="336" w:lineRule="atLeast"/>
-              <w:rPr>
-                <w:rFonts w:ascii="Consolas" w:eastAsia="Times New Roman" w:hAnsi="Consolas" w:cs="Segoe UI"/>
-                <w:b/>
-                <w:lang w:val="bg-BG"/>
-              </w:rPr>
-            </w:pPr>
-            <w:r>
-              <w:rPr>
-                <w:rFonts w:ascii="Consolas" w:eastAsia="Times New Roman" w:hAnsi="Consolas" w:cs="Segoe UI"/>
-                <w:b/>
-                <w:noProof/>
-              </w:rPr>
-              <w:lastRenderedPageBreak/>
-              <w:t xml:space="preserve">{ firstName: </w:t>
-            </w:r>
-            <w:r>
-              <w:rPr>
-                <w:rFonts w:ascii="Consolas" w:eastAsia="Times New Roman" w:hAnsi="Consolas" w:cs="Segoe UI"/>
-                <w:b/>
-                <w:noProof/>
-              </w:rPr>
-              <w:t>"</w:t>
-            </w:r>
-            <w:r>
-              <w:rPr>
-                <w:rFonts w:ascii="Consolas" w:eastAsia="Times New Roman" w:hAnsi="Consolas" w:cs="Segoe UI"/>
-                <w:b/>
-                <w:noProof/>
-              </w:rPr>
-              <w:t>Svetlin</w:t>
-            </w:r>
-            <w:r>
-              <w:rPr>
-                <w:rFonts w:ascii="Consolas" w:eastAsia="Times New Roman" w:hAnsi="Consolas" w:cs="Segoe UI"/>
-                <w:b/>
-                <w:noProof/>
-              </w:rPr>
-              <w:t>"</w:t>
-            </w:r>
-            <w:r>
-              <w:rPr>
-                <w:rFonts w:ascii="Consolas" w:eastAsia="Times New Roman" w:hAnsi="Consolas" w:cs="Segoe UI"/>
-                <w:b/>
-                <w:noProof/>
-              </w:rPr>
-              <w:t xml:space="preserve">, lastName: </w:t>
-            </w:r>
-            <w:r>
-              <w:rPr>
-                <w:rFonts w:ascii="Consolas" w:eastAsia="Times New Roman" w:hAnsi="Consolas" w:cs="Segoe UI"/>
-                <w:b/>
-                <w:noProof/>
-              </w:rPr>
-              <w:t>"</w:t>
-            </w:r>
-            <w:r>
-              <w:rPr>
-                <w:rFonts w:ascii="Consolas" w:eastAsia="Times New Roman" w:hAnsi="Consolas" w:cs="Segoe UI"/>
-                <w:b/>
-                <w:noProof/>
-              </w:rPr>
-              <w:t>Nakov</w:t>
-            </w:r>
-            <w:r>
-              <w:rPr>
-                <w:rFonts w:ascii="Consolas" w:eastAsia="Times New Roman" w:hAnsi="Consolas" w:cs="Segoe UI"/>
-                <w:b/>
-                <w:noProof/>
-              </w:rPr>
-              <w:t>"</w:t>
-            </w:r>
-            <w:r>
-              <w:rPr>
-                <w:rFonts w:ascii="Consolas" w:eastAsia="Times New Roman" w:hAnsi="Consolas" w:cs="Segoe UI"/>
-                <w:b/>
-                <w:noProof/>
-              </w:rPr>
-              <w:t xml:space="preserve">, personalId: 6233267 } </w:t>
-            </w:r>
-          </w:p>
-          <w:p>
-            <w:pPr>
-              <w:wordWrap w:val="0"/>
-              <w:spacing w:before="0" w:after="0" w:line="336" w:lineRule="atLeast"/>
-              <w:rPr>
-                <w:rFonts w:ascii="Consolas" w:eastAsia="Times New Roman" w:hAnsi="Consolas" w:cs="Segoe UI"/>
-                <w:b/>
-                <w:lang w:val="bg-BG"/>
-              </w:rPr>
-            </w:pPr>
-            <w:r>
-              <w:rPr>
-                <w:rFonts w:ascii="Consolas" w:eastAsia="Times New Roman" w:hAnsi="Consolas" w:cs="Segoe UI"/>
-                <w:b/>
-                <w:noProof/>
-              </w:rPr>
-              <w:t xml:space="preserve">{ firstName: </w:t>
-            </w:r>
-            <w:r>
-              <w:rPr>
-                <w:rFonts w:ascii="Consolas" w:eastAsia="Times New Roman" w:hAnsi="Consolas" w:cs="Segoe UI"/>
-                <w:b/>
-                <w:noProof/>
-              </w:rPr>
-              <w:t>"</w:t>
-            </w:r>
-            <w:r>
-              <w:rPr>
-                <w:rFonts w:ascii="Consolas" w:eastAsia="Times New Roman" w:hAnsi="Consolas" w:cs="Segoe UI"/>
-                <w:b/>
-                <w:noProof/>
-              </w:rPr>
-              <w:t>Mihaela</w:t>
-            </w:r>
-            <w:r>
-              <w:rPr>
-                <w:rFonts w:ascii="Consolas" w:eastAsia="Times New Roman" w:hAnsi="Consolas" w:cs="Segoe UI"/>
-                <w:b/>
-                <w:noProof/>
-              </w:rPr>
-              <w:t>"</w:t>
-            </w:r>
-            <w:r>
-              <w:rPr>
-                <w:rFonts w:ascii="Consolas" w:eastAsia="Times New Roman" w:hAnsi="Consolas" w:cs="Segoe UI"/>
-                <w:b/>
-                <w:noProof/>
-              </w:rPr>
-              <w:t xml:space="preserve">, lastName: </w:t>
-            </w:r>
-            <w:r>
-              <w:rPr>
-                <w:rFonts w:ascii="Consolas" w:eastAsia="Times New Roman" w:hAnsi="Consolas" w:cs="Segoe UI"/>
-                <w:b/>
-                <w:noProof/>
-              </w:rPr>
-              <w:t>"</w:t>
-            </w:r>
-            <w:r>
-              <w:rPr>
-                <w:rFonts w:ascii="Consolas" w:eastAsia="Times New Roman" w:hAnsi="Consolas" w:cs="Segoe UI"/>
-                <w:b/>
-                <w:noProof/>
-              </w:rPr>
-              <w:t>Mileva</w:t>
-            </w:r>
-            <w:r>
-              <w:rPr>
-                <w:rFonts w:ascii="Consolas" w:eastAsia="Times New Roman" w:hAnsi="Consolas" w:cs="Segoe UI"/>
-                <w:b/>
-                <w:noProof/>
-              </w:rPr>
-              <w:t>"</w:t>
-            </w:r>
-            <w:r>
-              <w:rPr>
-                <w:rFonts w:ascii="Consolas" w:eastAsia="Times New Roman" w:hAnsi="Consolas" w:cs="Segoe UI"/>
-                <w:b/>
-                <w:noProof/>
-              </w:rPr>
-              <w:t>, personalId: 4151596 }</w:t>
-            </w:r>
-          </w:p>
-          <w:p>
-            <w:pPr>
-              <w:pStyle w:val="Code"/>
-              <w:rPr>
-                <w:shd w:val="clear" w:color="auto" w:fill="FFFFFF"/>
-                <w:lang w:val="bg-BG"/>
-              </w:rPr>
-            </w:pPr>
-            <w:r>
-              <w:rPr>
-                <w:shd w:val="clear" w:color="auto" w:fill="FFFFFF"/>
-              </w:rPr>
-              <w:t>500$</w:t>
-            </w:r>
-          </w:p>
-          <w:p>
-            <w:pPr>
-              <w:pStyle w:val="Code"/>
-              <w:rPr>
-                <w:shd w:val="clear" w:color="auto" w:fill="FFFFFF"/>
-                <w:lang w:val="bg-BG"/>
-              </w:rPr>
-            </w:pPr>
-            <w:r>
-              <w:rPr>
-                <w:shd w:val="clear" w:color="auto" w:fill="FFFFFF"/>
-              </w:rPr>
-              <w:t>375$</w:t>
-            </w:r>
-          </w:p>
-          <w:p>
-            <w:pPr>
-              <w:pStyle w:val="Code"/>
-              <w:rPr>
-                <w:lang w:val="bg-BG"/>
-              </w:rPr>
-            </w:pPr>
-            <w:r>
-              <w:t>Bank name: SoftUni Bank</w:t>
-            </w:r>
-          </w:p>
-          <w:p>
-            <w:pPr>
-              <w:pStyle w:val="Code"/>
-              <w:rPr>
-                <w:lang w:val="bg-BG"/>
-              </w:rPr>
-            </w:pPr>
-            <w:r>
-              <w:t>Customer name: Svetlin Nakov</w:t>
-            </w:r>
-          </w:p>
-          <w:p>
-            <w:pPr>
-              <w:pStyle w:val="Code"/>
-              <w:rPr>
-                <w:lang w:val="bg-BG"/>
-              </w:rPr>
-            </w:pPr>
-            <w:r>
-              <w:t>Customer ID: 6</w:t>
-            </w:r>
-            <w:r>
-              <w:rPr>
-                <w:rFonts w:eastAsia="Times New Roman" w:cs="Segoe UI"/>
-              </w:rPr>
-              <w:t>233267</w:t>
-            </w:r>
-          </w:p>
-          <w:p>
-            <w:pPr>
-              <w:pStyle w:val="Code"/>
-              <w:rPr>
-                <w:lang w:val="bg-BG"/>
-              </w:rPr>
-            </w:pPr>
-            <w:r>
-              <w:t>Total Money: 375$</w:t>
-            </w:r>
-          </w:p>
-          <w:p>
-            <w:pPr>
-              <w:pStyle w:val="Code"/>
-              <w:rPr>
-                <w:lang w:val="bg-BG"/>
-              </w:rPr>
-            </w:pPr>
-            <w:r>
-              <w:t>Transactions:</w:t>
-            </w:r>
-          </w:p>
-          <w:p>
-            <w:pPr>
-              <w:pStyle w:val="Code"/>
-              <w:rPr>
-                <w:lang w:val="bg-BG"/>
-              </w:rPr>
-            </w:pPr>
-            <w:r>
-              <w:t>3. Svetlin Nakov withdrew 125$!</w:t>
-            </w:r>
-          </w:p>
-          <w:p>
-            <w:pPr>
-              <w:pStyle w:val="Code"/>
-              <w:rPr>
-                <w:lang w:val="bg-BG"/>
-              </w:rPr>
-            </w:pPr>
-            <w:r>
-              <w:t>2. Svetlin Nakov made depostit of 250$!</w:t>
-            </w:r>
-          </w:p>
-          <w:p>
-            <w:pPr>
-              <w:pStyle w:val="Code"/>
-            </w:pPr>
-            <w:r>
-              <w:t>1. Svetlin Nakov made depostit of 250$!</w:t>
-            </w:r>
-          </w:p>
-        </w:tc>
-      </w:tr>
-    </w:tbl>
-    <w:p>
-      <w:pPr>
-        <w:rPr>
-          <w:rFonts w:ascii="Consolas" w:eastAsia="Consolas" w:hAnsi="Consolas" w:cs="Consolas"/>
-          <w:b/>
-          <w:bCs/>
-          <w:color w:val="00000A"/>
-          <w:u w:color="00000A"/>
-          <w:bdr w:val="nil"/>
-          <w:lang w:val="bg-BG"/>
-        </w:rPr>
-      </w:pPr>
-    </w:p>
-    <w:p>
-      <w:pPr>
-        <w:rPr>
-          <w:lang w:val="bg-BG"/>
-        </w:rPr>
-      </w:pPr>
-    </w:p>
-    <w:p>
-      <w:pPr>
-        <w:rPr>
-          <w:b/>
-          <w:bCs/>
-          <w:lang w:val="bg-BG"/>
+          <w:sz w:val="72"/>
+          <w:szCs w:val="72"/>
         </w:rPr>
       </w:pPr>
     </w:p>
@@ -17181,6 +13648,7 @@
     <w:lsdException w:name="HTML Sample" w:semiHidden="1" w:unhideWhenUsed="1"/>
     <w:lsdException w:name="HTML Typewriter" w:semiHidden="1" w:unhideWhenUsed="1"/>
     <w:lsdException w:name="HTML Variable" w:semiHidden="1" w:unhideWhenUsed="1"/>
+    <w:lsdException w:name="Normal Table" w:semiHidden="1" w:unhideWhenUsed="1"/>
     <w:lsdException w:name="annotation subject" w:semiHidden="1" w:unhideWhenUsed="1"/>
     <w:lsdException w:name="No List" w:semiHidden="1" w:unhideWhenUsed="1"/>
     <w:lsdException w:name="Outline List 1" w:semiHidden="1" w:unhideWhenUsed="1"/>
@@ -17223,8 +13691,11 @@
     <w:lsdException w:name="Table Contemporary" w:semiHidden="1" w:unhideWhenUsed="1"/>
     <w:lsdException w:name="Table Elegant" w:semiHidden="1" w:unhideWhenUsed="1"/>
     <w:lsdException w:name="Table Professional" w:semiHidden="1" w:unhideWhenUsed="1"/>
+    <w:lsdException w:name="Table Subtle 1" w:semiHidden="1" w:unhideWhenUsed="1"/>
     <w:lsdException w:name="Table Subtle 2" w:semiHidden="1" w:unhideWhenUsed="1"/>
     <w:lsdException w:name="Table Web 1" w:semiHidden="1" w:unhideWhenUsed="1"/>
+    <w:lsdException w:name="Table Web 2" w:semiHidden="1" w:unhideWhenUsed="1"/>
+    <w:lsdException w:name="Table Web 3" w:semiHidden="1" w:unhideWhenUsed="1"/>
     <w:lsdException w:name="Balloon Text" w:semiHidden="1" w:unhideWhenUsed="1"/>
     <w:lsdException w:name="Table Grid" w:uiPriority="59"/>
     <w:lsdException w:name="Table Theme" w:semiHidden="1" w:unhideWhenUsed="1"/>

</xml_diff>